<commit_message>
Implementación de las clases controladoras para cada pantalla fxml. Corrección de nombres de variables en las clases controladoras y en su respectivo FXML. Corrección del documento word y su fragmentación.
</commit_message>
<xml_diff>
--- a/Documentos/Sedes y Roles.docx
+++ b/Documentos/Sedes y Roles.docx
@@ -3,7 +3,19 @@
 <w:document xmlns:wpc="http://schemas.microsoft.com/office/word/2010/wordprocessingCanvas" xmlns:cx="http://schemas.microsoft.com/office/drawing/2014/chartex" xmlns:cx1="http://schemas.microsoft.com/office/drawing/2015/9/8/chartex" xmlns:cx2="http://schemas.microsoft.com/office/drawing/2015/10/21/chartex" xmlns:cx3="http://schemas.microsoft.com/office/drawing/2016/5/9/chartex" xmlns:cx4="http://schemas.microsoft.com/office/drawing/2016/5/10/chartex" xmlns:cx5="http://schemas.microsoft.com/office/drawing/2016/5/11/chartex" xmlns:cx6="http://schemas.microsoft.com/office/drawing/2016/5/12/chartex" xmlns:cx7="http://schemas.microsoft.com/office/drawing/2016/5/13/chartex" xmlns:cx8="http://schemas.microsoft.com/office/drawing/2016/5/14/chartex" xmlns:mc="http://schemas.openxmlformats.org/markup-compatibility/2006" xmlns:aink="http://schemas.microsoft.com/office/drawing/2016/ink" xmlns:am3d="http://schemas.microsoft.com/office/drawing/2017/model3d" xmlns:o="urn:schemas-microsoft-com:office:office" xmlns:oel="http://schemas.microsoft.com/office/2019/extlst" xmlns:r="http://schemas.openxmlformats.org/officeDocument/2006/relationships" xmlns:m="http://schemas.openxmlformats.org/officeDocument/2006/math" xmlns:v="urn:schemas-microsoft-com:vml" xmlns:wp14="http://schemas.microsoft.com/office/word/2010/wordprocessingDrawing" xmlns:wp="http://schemas.openxmlformats.org/drawingml/2006/wordprocessingDrawing" xmlns:w10="urn:schemas-microsoft-com:office:word" xmlns:w="http://schemas.openxmlformats.org/wordprocessingml/2006/main" xmlns:w14="http://schemas.microsoft.com/office/word/2010/wordml" xmlns:w15="http://schemas.microsoft.com/office/word/2012/wordml" xmlns:w16cex="http://schemas.microsoft.com/office/word/2018/wordml/cex" xmlns:w16cid="http://schemas.microsoft.com/office/word/2016/wordml/cid" xmlns:w16="http://schemas.microsoft.com/office/word/2018/wordml" xmlns:w16du="http://schemas.microsoft.com/office/word/2023/wordml/word16du" xmlns:w16sdtdh="http://schemas.microsoft.com/office/word/2020/wordml/sdtdatahash" xmlns:w16sdtfl="http://schemas.microsoft.com/office/word/2024/wordml/sdtformatlock" xmlns:w16se="http://schemas.microsoft.com/office/word/2015/wordml/symex" xmlns:wpg="http://schemas.microsoft.com/office/word/2010/wordprocessingGroup" xmlns:wpi="http://schemas.microsoft.com/office/word/2010/wordprocessingInk" xmlns:wne="http://schemas.microsoft.com/office/word/2006/wordml" xmlns:wps="http://schemas.microsoft.com/office/word/2010/wordprocessingShape" mc:Ignorable="w14 w15 w16se w16cid w16 w16cex w16sdtdh w16sdtfl w16du wp14">
   <w:body>
     <w:p>
+      <w:pPr>
+        <w:rPr>
+          <w:rFonts w:ascii="Times New Roman" w:hAnsi="Times New Roman" w:cs="Times New Roman"/>
+          <w:sz w:val="24"/>
+          <w:szCs w:val="24"/>
+        </w:rPr>
+      </w:pPr>
       <w:r>
+        <w:rPr>
+          <w:rFonts w:ascii="Times New Roman" w:hAnsi="Times New Roman" w:cs="Times New Roman"/>
+          <w:sz w:val="24"/>
+          <w:szCs w:val="24"/>
+        </w:rPr>
         <w:t> </w:t>
       </w:r>
     </w:p>
@@ -13,96 +25,185 @@
           <w:ilvl w:val="0"/>
           <w:numId w:val="1"/>
         </w:numPr>
-        <w:tabs>
-          <w:tab w:val="clear" w:pos="360"/>
-          <w:tab w:val="num" w:pos="720"/>
-        </w:tabs>
+        <w:rPr>
+          <w:rFonts w:ascii="Times New Roman" w:hAnsi="Times New Roman" w:cs="Times New Roman"/>
+          <w:sz w:val="24"/>
+          <w:szCs w:val="24"/>
+        </w:rPr>
       </w:pPr>
       <w:r>
+        <w:rPr>
+          <w:rFonts w:ascii="Times New Roman" w:hAnsi="Times New Roman" w:cs="Times New Roman"/>
+          <w:sz w:val="24"/>
+          <w:szCs w:val="24"/>
+        </w:rPr>
         <w:t>Sedes y Roles </w:t>
       </w:r>
     </w:p>
     <w:p>
+      <w:pPr>
+        <w:rPr>
+          <w:rFonts w:ascii="Times New Roman" w:hAnsi="Times New Roman" w:cs="Times New Roman"/>
+          <w:sz w:val="24"/>
+          <w:szCs w:val="24"/>
+        </w:rPr>
+      </w:pPr>
       <w:r>
+        <w:rPr>
+          <w:rFonts w:ascii="Times New Roman" w:hAnsi="Times New Roman" w:cs="Times New Roman"/>
+          <w:sz w:val="24"/>
+          <w:szCs w:val="24"/>
+        </w:rPr>
+        <w:t xml:space="preserve">El sistema está compuesto por </w:t>
+      </w:r>
+      <w:r>
+        <w:rPr>
+          <w:rFonts w:ascii="Times New Roman" w:hAnsi="Times New Roman" w:cs="Times New Roman"/>
+          <w:b/>
+          <w:bCs/>
+          <w:sz w:val="24"/>
+          <w:szCs w:val="24"/>
+        </w:rPr>
+        <w:t>dos sedes principales</w:t>
+      </w:r>
+      <w:r>
+        <w:rPr>
+          <w:rFonts w:ascii="Times New Roman" w:hAnsi="Times New Roman" w:cs="Times New Roman"/>
+          <w:sz w:val="24"/>
+          <w:szCs w:val="24"/>
+        </w:rPr>
+        <w:t>, que reflejan unidades organizativas y geográficas independientes dentro de este modelo de Gestión de Terminales Terrestres.  </w:t>
+      </w:r>
+    </w:p>
+    <w:p>
+      <w:pPr>
+        <w:numPr>
+          <w:ilvl w:val="0"/>
+          <w:numId w:val="2"/>
+        </w:numPr>
+        <w:rPr>
+          <w:rFonts w:ascii="Times New Roman" w:hAnsi="Times New Roman" w:cs="Times New Roman"/>
+          <w:sz w:val="24"/>
+          <w:szCs w:val="24"/>
+        </w:rPr>
+      </w:pPr>
+      <w:r>
+        <w:rPr>
+          <w:rFonts w:ascii="Times New Roman" w:hAnsi="Times New Roman" w:cs="Times New Roman"/>
+          <w:b/>
+          <w:bCs/>
+          <w:sz w:val="24"/>
+          <w:szCs w:val="24"/>
+        </w:rPr>
+        <w:t>Quito</w:t>
+      </w:r>
+      <w:r>
+        <w:rPr>
+          <w:rFonts w:ascii="Times New Roman" w:hAnsi="Times New Roman" w:cs="Times New Roman"/>
+          <w:sz w:val="24"/>
+          <w:szCs w:val="24"/>
+        </w:rPr>
+        <w:t> </w:t>
+      </w:r>
+      <w:r>
+        <w:rPr>
+          <w:rFonts w:ascii="Times New Roman" w:hAnsi="Times New Roman" w:cs="Times New Roman"/>
+          <w:sz w:val="24"/>
+          <w:szCs w:val="24"/>
+        </w:rPr>
+        <w:br/>
+        <w:t xml:space="preserve">Es la sede principal del sistema. Se encarga de coordinar y supervisar el funcionamiento general del sistema distribuido. Tiene el rol de </w:t>
+      </w:r>
+      <w:r>
+        <w:rPr>
+          <w:rFonts w:ascii="Times New Roman" w:hAnsi="Times New Roman" w:cs="Times New Roman"/>
+          <w:b/>
+          <w:bCs/>
+          <w:sz w:val="24"/>
+          <w:szCs w:val="24"/>
+        </w:rPr>
+        <w:t>nodo de gestión</w:t>
+      </w:r>
+      <w:r>
+        <w:rPr>
+          <w:rFonts w:ascii="Times New Roman" w:hAnsi="Times New Roman" w:cs="Times New Roman"/>
+          <w:sz w:val="24"/>
+          <w:szCs w:val="24"/>
+        </w:rPr>
+        <w:t>, lo cual implica que desde esta sede se configuran y controlan mecanismos como la replicación, distribución de datos y definiciones administrativas.  </w:t>
+      </w:r>
+    </w:p>
+    <w:p>
+      <w:pPr>
+        <w:rPr>
+          <w:rFonts w:ascii="Times New Roman" w:hAnsi="Times New Roman" w:cs="Times New Roman"/>
+          <w:sz w:val="24"/>
+          <w:szCs w:val="24"/>
+        </w:rPr>
+      </w:pPr>
+      <w:r>
+        <w:rPr>
+          <w:rFonts w:ascii="Times New Roman" w:hAnsi="Times New Roman" w:cs="Times New Roman"/>
+          <w:sz w:val="24"/>
+          <w:szCs w:val="24"/>
+        </w:rPr>
         <w:t> </w:t>
       </w:r>
     </w:p>
     <w:p>
-      <w:r>
-        <w:t xml:space="preserve">El sistema está compuesto por </w:t>
-      </w:r>
-      <w:r>
-        <w:rPr>
-          <w:b/>
-          <w:bCs/>
-        </w:rPr>
-        <w:t>dos sedes principales</w:t>
-      </w:r>
-      <w:r>
-        <w:t>, que reflejan unidades organizativas y geográficas independientes dentro de este modelo de Gestión de Terminales Terrestres.  </w:t>
-      </w:r>
-    </w:p>
-    <w:p>
-      <w:pPr>
-        <w:numPr>
-          <w:ilvl w:val="0"/>
-          <w:numId w:val="2"/>
-        </w:numPr>
-      </w:pPr>
-      <w:r>
-        <w:rPr>
-          <w:b/>
-          <w:bCs/>
-        </w:rPr>
-        <w:t>Quito</w:t>
-      </w:r>
-      <w:r>
-        <w:t> </w:t>
-      </w:r>
-      <w:r>
-        <w:br/>
-        <w:t xml:space="preserve">Es la sede principal del sistema. Se encarga de coordinar y supervisar el funcionamiento general del sistema distribuido. Tiene el rol de </w:t>
-      </w:r>
-      <w:r>
-        <w:rPr>
-          <w:b/>
-          <w:bCs/>
-        </w:rPr>
-        <w:t>nodo de gestión</w:t>
-      </w:r>
-      <w:r>
-        <w:t>, lo cual implica que desde esta sede se configuran y controlan mecanismos como la replicación, distribución de datos y definiciones administrativas.  </w:t>
-      </w:r>
-    </w:p>
-    <w:p>
-      <w:r>
-        <w:t> </w:t>
-      </w:r>
-    </w:p>
-    <w:p>
       <w:pPr>
         <w:numPr>
           <w:ilvl w:val="0"/>
           <w:numId w:val="3"/>
         </w:numPr>
+        <w:rPr>
+          <w:rFonts w:ascii="Times New Roman" w:hAnsi="Times New Roman" w:cs="Times New Roman"/>
+          <w:sz w:val="24"/>
+          <w:szCs w:val="24"/>
+        </w:rPr>
       </w:pPr>
       <w:r>
         <w:rPr>
+          <w:rFonts w:ascii="Times New Roman" w:hAnsi="Times New Roman" w:cs="Times New Roman"/>
           <w:b/>
           <w:bCs/>
+          <w:sz w:val="24"/>
+          <w:szCs w:val="24"/>
         </w:rPr>
         <w:t>Ibarra</w:t>
       </w:r>
       <w:r>
+        <w:rPr>
+          <w:rFonts w:ascii="Times New Roman" w:hAnsi="Times New Roman" w:cs="Times New Roman"/>
+          <w:sz w:val="24"/>
+          <w:szCs w:val="24"/>
+        </w:rPr>
         <w:t> </w:t>
       </w:r>
       <w:r>
+        <w:rPr>
+          <w:rFonts w:ascii="Times New Roman" w:hAnsi="Times New Roman" w:cs="Times New Roman"/>
+          <w:sz w:val="24"/>
+          <w:szCs w:val="24"/>
+        </w:rPr>
         <w:br/>
         <w:t>Representa una sede operativa con funciones equivalentes en cuanto a gestión de viajes, pasajeros, vehículos y conductores, pero sin responsabilidad sobre la coordinación del sistema distribuido. Ibarra tiene independencia operativa para las acciones que involucran los datos bajo su dominio. </w:t>
       </w:r>
     </w:p>
     <w:p>
+      <w:pPr>
+        <w:rPr>
+          <w:rFonts w:ascii="Times New Roman" w:hAnsi="Times New Roman" w:cs="Times New Roman"/>
+          <w:sz w:val="24"/>
+          <w:szCs w:val="24"/>
+        </w:rPr>
+      </w:pPr>
       <w:r>
+        <w:rPr>
+          <w:rFonts w:ascii="Times New Roman" w:hAnsi="Times New Roman" w:cs="Times New Roman"/>
+          <w:sz w:val="24"/>
+          <w:szCs w:val="24"/>
+        </w:rPr>
         <w:t> </w:t>
       </w:r>
     </w:p>
@@ -112,13 +213,35 @@
           <w:ilvl w:val="0"/>
           <w:numId w:val="4"/>
         </w:numPr>
+        <w:rPr>
+          <w:rFonts w:ascii="Times New Roman" w:hAnsi="Times New Roman" w:cs="Times New Roman"/>
+          <w:sz w:val="24"/>
+          <w:szCs w:val="24"/>
+        </w:rPr>
       </w:pPr>
       <w:r>
+        <w:rPr>
+          <w:rFonts w:ascii="Times New Roman" w:hAnsi="Times New Roman" w:cs="Times New Roman"/>
+          <w:sz w:val="24"/>
+          <w:szCs w:val="24"/>
+        </w:rPr>
         <w:t>Campo y condición de fragmentación </w:t>
       </w:r>
     </w:p>
     <w:p>
+      <w:pPr>
+        <w:rPr>
+          <w:rFonts w:ascii="Times New Roman" w:hAnsi="Times New Roman" w:cs="Times New Roman"/>
+          <w:sz w:val="24"/>
+          <w:szCs w:val="24"/>
+        </w:rPr>
+      </w:pPr>
       <w:r>
+        <w:rPr>
+          <w:rFonts w:ascii="Times New Roman" w:hAnsi="Times New Roman" w:cs="Times New Roman"/>
+          <w:sz w:val="24"/>
+          <w:szCs w:val="24"/>
+        </w:rPr>
         <w:t>Campo de fragmentación </w:t>
       </w:r>
     </w:p>
@@ -128,10 +251,12 @@
         <w:ind w:left="503"/>
         <w:jc w:val="center"/>
         <w:rPr>
+          <w:rFonts w:ascii="Times New Roman" w:hAnsi="Times New Roman" w:cs="Times New Roman"/>
           <w:b/>
           <w:bCs/>
-          <w:sz w:val="18"/>
-          <w:szCs w:val="18"/>
+          <w:color w:val="auto"/>
+          <w:sz w:val="24"/>
+          <w:szCs w:val="24"/>
         </w:rPr>
       </w:pPr>
       <m:oMathPara>
@@ -141,38 +266,30 @@
               <m:sty m:val="bi"/>
             </m:rPr>
             <w:rPr>
-              <w:rFonts w:ascii="Cambria Math" w:hAnsi="Cambria Math"/>
-              <w:sz w:val="18"/>
-              <w:szCs w:val="18"/>
+              <w:rFonts w:ascii="Cambria Math" w:hAnsi="Cambria Math" w:cs="Times New Roman"/>
+              <w:color w:val="auto"/>
+              <w:sz w:val="24"/>
+              <w:szCs w:val="24"/>
             </w:rPr>
-            <m:t>cod</m:t>
-          </m:r>
-          <m:r>
-            <m:rPr>
-              <m:sty m:val="bi"/>
-            </m:rPr>
-            <w:rPr>
-              <w:rFonts w:ascii="Cambria Math" w:hAnsi="Cambria Math"/>
-              <w:sz w:val="18"/>
-              <w:szCs w:val="18"/>
-            </w:rPr>
-            <m:t>_terminal</m:t>
+            <m:t>cod_terminal</m:t>
           </m:r>
         </m:oMath>
       </m:oMathPara>
     </w:p>
     <w:p>
+      <w:pPr>
+        <w:rPr>
+          <w:rFonts w:ascii="Times New Roman" w:hAnsi="Times New Roman" w:cs="Times New Roman"/>
+          <w:sz w:val="24"/>
+          <w:szCs w:val="24"/>
+        </w:rPr>
+      </w:pPr>
       <w:r>
-        <w:t> </w:t>
-      </w:r>
-    </w:p>
-    <w:p>
-      <w:r>
-        <w:t> </w:t>
-      </w:r>
-    </w:p>
-    <w:p>
-      <w:r>
+        <w:rPr>
+          <w:rFonts w:ascii="Times New Roman" w:hAnsi="Times New Roman" w:cs="Times New Roman"/>
+          <w:sz w:val="24"/>
+          <w:szCs w:val="24"/>
+        </w:rPr>
         <w:t>Condición de fragmentación </w:t>
       </w:r>
     </w:p>
@@ -181,10 +298,11 @@
         <w:pStyle w:val="Ttulo1"/>
         <w:ind w:left="503"/>
         <w:rPr>
-          <w:rFonts w:asciiTheme="minorHAnsi" w:eastAsiaTheme="minorEastAsia" w:hAnsiTheme="minorHAnsi" w:cstheme="minorBidi"/>
+          <w:rFonts w:ascii="Times New Roman" w:eastAsiaTheme="minorEastAsia" w:hAnsi="Times New Roman" w:cs="Times New Roman"/>
           <w:b/>
-          <w:sz w:val="18"/>
-          <w:szCs w:val="18"/>
+          <w:color w:val="auto"/>
+          <w:sz w:val="24"/>
+          <w:szCs w:val="24"/>
         </w:rPr>
       </w:pPr>
       <m:oMathPara>
@@ -194,9 +312,10 @@
               <m:sty m:val="bi"/>
             </m:rPr>
             <w:rPr>
-              <w:rFonts w:ascii="Cambria Math" w:hAnsi="Cambria Math"/>
-              <w:sz w:val="18"/>
-              <w:szCs w:val="18"/>
+              <w:rFonts w:ascii="Cambria Math" w:hAnsi="Cambria Math" w:cs="Times New Roman"/>
+              <w:color w:val="auto"/>
+              <w:sz w:val="24"/>
+              <w:szCs w:val="24"/>
             </w:rPr>
             <m:t>i=</m:t>
           </m:r>
@@ -206,11 +325,12 @@
               <m:endChr m:val="}"/>
               <m:ctrlPr>
                 <w:rPr>
-                  <w:rFonts w:ascii="Cambria Math" w:hAnsi="Cambria Math"/>
+                  <w:rFonts w:ascii="Cambria Math" w:hAnsi="Cambria Math" w:cs="Times New Roman"/>
                   <w:b/>
                   <w:i/>
-                  <w:sz w:val="18"/>
-                  <w:szCs w:val="18"/>
+                  <w:color w:val="auto"/>
+                  <w:sz w:val="24"/>
+                  <w:szCs w:val="24"/>
                 </w:rPr>
               </m:ctrlPr>
             </m:dPr>
@@ -220,33 +340,12 @@
                   <m:sty m:val="bi"/>
                 </m:rPr>
                 <w:rPr>
-                  <w:rFonts w:ascii="Cambria Math" w:hAnsi="Cambria Math"/>
-                  <w:sz w:val="18"/>
-                  <w:szCs w:val="18"/>
+                  <w:rFonts w:ascii="Cambria Math" w:hAnsi="Cambria Math" w:cs="Times New Roman"/>
+                  <w:color w:val="auto"/>
+                  <w:sz w:val="24"/>
+                  <w:szCs w:val="24"/>
                 </w:rPr>
-                <m:t>1</m:t>
-              </m:r>
-              <m:r>
-                <m:rPr>
-                  <m:sty m:val="bi"/>
-                </m:rPr>
-                <w:rPr>
-                  <w:rFonts w:ascii="Cambria Math" w:hAnsi="Cambria Math"/>
-                  <w:sz w:val="18"/>
-                  <w:szCs w:val="18"/>
-                </w:rPr>
-                <m:t xml:space="preserve">, </m:t>
-              </m:r>
-              <m:r>
-                <m:rPr>
-                  <m:sty m:val="bi"/>
-                </m:rPr>
-                <w:rPr>
-                  <w:rFonts w:ascii="Cambria Math" w:hAnsi="Cambria Math"/>
-                  <w:sz w:val="18"/>
-                  <w:szCs w:val="18"/>
-                </w:rPr>
-                <m:t>2</m:t>
+                <m:t>1, 2</m:t>
               </m:r>
             </m:e>
           </m:d>
@@ -260,33 +359,21 @@
           <w:ilvl w:val="0"/>
           <w:numId w:val="5"/>
         </w:numPr>
-        <w:tabs>
-          <w:tab w:val="num" w:pos="360"/>
-        </w:tabs>
-        <w:ind w:left="360"/>
+        <w:rPr>
+          <w:rFonts w:ascii="Times New Roman" w:hAnsi="Times New Roman" w:cs="Times New Roman"/>
+          <w:color w:val="auto"/>
+          <w:sz w:val="24"/>
+          <w:szCs w:val="24"/>
+        </w:rPr>
       </w:pPr>
       <w:r>
+        <w:rPr>
+          <w:rFonts w:ascii="Times New Roman" w:hAnsi="Times New Roman" w:cs="Times New Roman"/>
+          <w:color w:val="auto"/>
+          <w:sz w:val="24"/>
+          <w:szCs w:val="24"/>
+        </w:rPr>
         <w:t>Esquema de fragmentación</w:t>
-      </w:r>
-    </w:p>
-    <w:p>
-      <w:pPr>
-        <w:pStyle w:val="Ttulo1"/>
-        <w:numPr>
-          <w:ilvl w:val="0"/>
-          <w:numId w:val="5"/>
-        </w:numPr>
-        <w:rPr>
-          <w:sz w:val="24"/>
-          <w:szCs w:val="24"/>
-        </w:rPr>
-      </w:pPr>
-      <w:r>
-        <w:rPr>
-          <w:sz w:val="24"/>
-          <w:szCs w:val="24"/>
-        </w:rPr>
-        <w:t>Fragmentaciones verticales</w:t>
       </w:r>
     </w:p>
     <w:p>
@@ -297,25 +384,55 @@
           <w:numId w:val="5"/>
         </w:numPr>
         <w:rPr>
+          <w:rFonts w:ascii="Times New Roman" w:hAnsi="Times New Roman" w:cs="Times New Roman"/>
+          <w:color w:val="auto"/>
           <w:sz w:val="24"/>
           <w:szCs w:val="24"/>
         </w:rPr>
       </w:pPr>
       <w:r>
         <w:rPr>
+          <w:rFonts w:ascii="Times New Roman" w:hAnsi="Times New Roman" w:cs="Times New Roman"/>
+          <w:color w:val="auto"/>
+          <w:sz w:val="24"/>
+          <w:szCs w:val="24"/>
+        </w:rPr>
+        <w:t>Fragmentaciones verticales</w:t>
+      </w:r>
+    </w:p>
+    <w:p>
+      <w:pPr>
+        <w:pStyle w:val="Ttulo1"/>
+        <w:numPr>
+          <w:ilvl w:val="2"/>
+          <w:numId w:val="5"/>
+        </w:numPr>
+        <w:rPr>
+          <w:rFonts w:ascii="Times New Roman" w:hAnsi="Times New Roman" w:cs="Times New Roman"/>
+          <w:color w:val="auto"/>
+          <w:sz w:val="24"/>
+          <w:szCs w:val="24"/>
+        </w:rPr>
+      </w:pPr>
+      <w:r>
+        <w:rPr>
+          <w:rFonts w:ascii="Times New Roman" w:hAnsi="Times New Roman" w:cs="Times New Roman"/>
+          <w:color w:val="auto"/>
           <w:sz w:val="24"/>
           <w:szCs w:val="24"/>
         </w:rPr>
         <w:t>Conductor</w:t>
       </w:r>
     </w:p>
+    <w:p/>
     <w:p>
       <w:pPr>
         <w:rPr>
+          <w:rFonts w:ascii="Times New Roman" w:hAnsi="Times New Roman" w:cs="Times New Roman"/>
           <w:b/>
           <w:bCs/>
-          <w:sz w:val="18"/>
-          <w:szCs w:val="18"/>
+          <w:sz w:val="24"/>
+          <w:szCs w:val="24"/>
         </w:rPr>
       </w:pPr>
       <m:oMathPara>
@@ -325,33 +442,22 @@
               <m:sty m:val="bi"/>
             </m:rPr>
             <w:rPr>
-              <w:rFonts w:ascii="Cambria Math" w:hAnsi="Cambria Math"/>
-              <w:sz w:val="18"/>
-              <w:szCs w:val="18"/>
+              <w:rFonts w:ascii="Cambria Math" w:hAnsi="Cambria Math" w:cs="Times New Roman"/>
+              <w:sz w:val="24"/>
+              <w:szCs w:val="24"/>
             </w:rPr>
-            <m:t>ConductorDatos</m:t>
-          </m:r>
-          <m:r>
-            <m:rPr>
-              <m:sty m:val="bi"/>
-            </m:rPr>
-            <w:rPr>
-              <w:rFonts w:ascii="Cambria Math" w:hAnsi="Cambria Math"/>
-              <w:sz w:val="18"/>
-              <w:szCs w:val="18"/>
-            </w:rPr>
-            <m:t>=</m:t>
+            <m:t>ConductorDatos=</m:t>
           </m:r>
           <m:sSub>
             <m:sSubPr>
               <m:ctrlPr>
                 <w:rPr>
-                  <w:rFonts w:ascii="Cambria Math" w:hAnsi="Cambria Math"/>
+                  <w:rFonts w:ascii="Cambria Math" w:hAnsi="Cambria Math" w:cs="Times New Roman"/>
                   <w:b/>
                   <w:bCs/>
                   <w:i/>
-                  <w:sz w:val="18"/>
-                  <w:szCs w:val="18"/>
+                  <w:sz w:val="24"/>
+                  <w:szCs w:val="24"/>
                 </w:rPr>
               </m:ctrlPr>
             </m:sSubPr>
@@ -361,9 +467,9 @@
                   <m:sty m:val="bi"/>
                 </m:rPr>
                 <w:rPr>
-                  <w:rFonts w:ascii="Cambria Math" w:hAnsi="Cambria Math"/>
-                  <w:sz w:val="18"/>
-                  <w:szCs w:val="18"/>
+                  <w:rFonts w:ascii="Cambria Math" w:hAnsi="Cambria Math" w:cs="Times New Roman"/>
+                  <w:sz w:val="24"/>
+                  <w:szCs w:val="24"/>
                 </w:rPr>
                 <m:t>Π</m:t>
               </m:r>
@@ -374,84 +480,12 @@
                   <m:sty m:val="bi"/>
                 </m:rPr>
                 <w:rPr>
-                  <w:rFonts w:ascii="Cambria Math" w:eastAsiaTheme="minorEastAsia" w:hAnsi="Cambria Math"/>
-                  <w:sz w:val="18"/>
-                  <w:szCs w:val="18"/>
+                  <w:rFonts w:ascii="Cambria Math" w:eastAsiaTheme="minorEastAsia" w:hAnsi="Cambria Math" w:cs="Times New Roman"/>
+                  <w:sz w:val="24"/>
+                  <w:szCs w:val="24"/>
                   <w:vertAlign w:val="subscript"/>
                 </w:rPr>
-                <m:t>cod_</m:t>
-              </m:r>
-              <m:r>
-                <m:rPr>
-                  <m:sty m:val="bi"/>
-                </m:rPr>
-                <w:rPr>
-                  <w:rFonts w:ascii="Cambria Math" w:eastAsiaTheme="minorEastAsia" w:hAnsi="Cambria Math"/>
-                  <w:sz w:val="18"/>
-                  <w:szCs w:val="18"/>
-                  <w:vertAlign w:val="subscript"/>
-                </w:rPr>
-                <m:t>conductor</m:t>
-              </m:r>
-              <m:r>
-                <m:rPr>
-                  <m:sty m:val="bi"/>
-                </m:rPr>
-                <w:rPr>
-                  <w:rFonts w:ascii="Cambria Math" w:eastAsiaTheme="minorEastAsia" w:hAnsi="Cambria Math"/>
-                  <w:sz w:val="18"/>
-                  <w:szCs w:val="18"/>
-                  <w:vertAlign w:val="subscript"/>
-                </w:rPr>
-                <m:t>,</m:t>
-              </m:r>
-              <m:r>
-                <m:rPr>
-                  <m:sty m:val="bi"/>
-                </m:rPr>
-                <w:rPr>
-                  <w:rFonts w:ascii="Cambria Math" w:eastAsiaTheme="minorEastAsia" w:hAnsi="Cambria Math"/>
-                  <w:sz w:val="18"/>
-                  <w:szCs w:val="18"/>
-                  <w:vertAlign w:val="subscript"/>
-                </w:rPr>
-                <m:t>nombre_conductor</m:t>
-              </m:r>
-              <m:r>
-                <m:rPr>
-                  <m:sty m:val="bi"/>
-                </m:rPr>
-                <w:rPr>
-                  <w:rFonts w:ascii="Cambria Math" w:eastAsiaTheme="minorEastAsia" w:hAnsi="Cambria Math"/>
-                  <w:sz w:val="18"/>
-                  <w:szCs w:val="18"/>
-                  <w:vertAlign w:val="subscript"/>
-                </w:rPr>
-                <m:t>,apellido_</m:t>
-              </m:r>
-              <m:r>
-                <m:rPr>
-                  <m:sty m:val="bi"/>
-                </m:rPr>
-                <w:rPr>
-                  <w:rFonts w:ascii="Cambria Math" w:eastAsiaTheme="minorEastAsia" w:hAnsi="Cambria Math"/>
-                  <w:sz w:val="18"/>
-                  <w:szCs w:val="18"/>
-                  <w:vertAlign w:val="subscript"/>
-                </w:rPr>
-                <m:t>conductor</m:t>
-              </m:r>
-              <m:r>
-                <m:rPr>
-                  <m:sty m:val="bi"/>
-                </m:rPr>
-                <w:rPr>
-                  <w:rFonts w:ascii="Cambria Math" w:eastAsiaTheme="minorEastAsia" w:hAnsi="Cambria Math"/>
-                  <w:sz w:val="18"/>
-                  <w:szCs w:val="18"/>
-                  <w:vertAlign w:val="subscript"/>
-                </w:rPr>
-                <m:t xml:space="preserve">  </m:t>
+                <m:t xml:space="preserve">cod_conductor,nombre_conductor,apellido_conductor  </m:t>
               </m:r>
             </m:sub>
           </m:sSub>
@@ -459,12 +493,12 @@
             <m:dPr>
               <m:ctrlPr>
                 <w:rPr>
-                  <w:rFonts w:ascii="Cambria Math" w:hAnsi="Cambria Math"/>
+                  <w:rFonts w:ascii="Cambria Math" w:hAnsi="Cambria Math" w:cs="Times New Roman"/>
                   <w:b/>
                   <w:bCs/>
                   <w:i/>
-                  <w:sz w:val="18"/>
-                  <w:szCs w:val="18"/>
+                  <w:sz w:val="24"/>
+                  <w:szCs w:val="24"/>
                 </w:rPr>
               </m:ctrlPr>
             </m:dPr>
@@ -474,9 +508,9 @@
                   <m:sty m:val="bi"/>
                 </m:rPr>
                 <w:rPr>
-                  <w:rFonts w:ascii="Cambria Math" w:hAnsi="Cambria Math"/>
-                  <w:sz w:val="18"/>
-                  <w:szCs w:val="18"/>
+                  <w:rFonts w:ascii="Cambria Math" w:hAnsi="Cambria Math" w:cs="Times New Roman"/>
+                  <w:sz w:val="24"/>
+                  <w:szCs w:val="24"/>
                 </w:rPr>
                 <m:t>Conductor</m:t>
               </m:r>
@@ -488,10 +522,11 @@
     <w:p>
       <w:pPr>
         <w:rPr>
+          <w:rFonts w:ascii="Times New Roman" w:hAnsi="Times New Roman" w:cs="Times New Roman"/>
           <w:b/>
           <w:bCs/>
-          <w:sz w:val="18"/>
-          <w:szCs w:val="18"/>
+          <w:sz w:val="24"/>
+          <w:szCs w:val="24"/>
         </w:rPr>
       </w:pPr>
       <m:oMathPara>
@@ -501,33 +536,22 @@
               <m:sty m:val="bi"/>
             </m:rPr>
             <w:rPr>
-              <w:rFonts w:ascii="Cambria Math" w:hAnsi="Cambria Math"/>
-              <w:sz w:val="18"/>
-              <w:szCs w:val="18"/>
+              <w:rFonts w:ascii="Cambria Math" w:hAnsi="Cambria Math" w:cs="Times New Roman"/>
+              <w:sz w:val="24"/>
+              <w:szCs w:val="24"/>
             </w:rPr>
-            <m:t>ConductorTerminal</m:t>
-          </m:r>
-          <m:r>
-            <m:rPr>
-              <m:sty m:val="bi"/>
-            </m:rPr>
-            <w:rPr>
-              <w:rFonts w:ascii="Cambria Math" w:hAnsi="Cambria Math"/>
-              <w:sz w:val="18"/>
-              <w:szCs w:val="18"/>
-            </w:rPr>
-            <m:t>=</m:t>
+            <m:t>ConductorTerminal=</m:t>
           </m:r>
           <m:sSub>
             <m:sSubPr>
               <m:ctrlPr>
                 <w:rPr>
-                  <w:rFonts w:ascii="Cambria Math" w:hAnsi="Cambria Math"/>
+                  <w:rFonts w:ascii="Cambria Math" w:hAnsi="Cambria Math" w:cs="Times New Roman"/>
                   <w:b/>
                   <w:bCs/>
                   <w:i/>
-                  <w:sz w:val="18"/>
-                  <w:szCs w:val="18"/>
+                  <w:sz w:val="24"/>
+                  <w:szCs w:val="24"/>
                 </w:rPr>
               </m:ctrlPr>
             </m:sSubPr>
@@ -537,9 +561,9 @@
                   <m:sty m:val="bi"/>
                 </m:rPr>
                 <w:rPr>
-                  <w:rFonts w:ascii="Cambria Math" w:hAnsi="Cambria Math"/>
-                  <w:sz w:val="18"/>
-                  <w:szCs w:val="18"/>
+                  <w:rFonts w:ascii="Cambria Math" w:hAnsi="Cambria Math" w:cs="Times New Roman"/>
+                  <w:sz w:val="24"/>
+                  <w:szCs w:val="24"/>
                 </w:rPr>
                 <m:t>Π</m:t>
               </m:r>
@@ -550,84 +574,12 @@
                   <m:sty m:val="bi"/>
                 </m:rPr>
                 <w:rPr>
-                  <w:rFonts w:ascii="Cambria Math" w:eastAsiaTheme="minorEastAsia" w:hAnsi="Cambria Math"/>
-                  <w:sz w:val="18"/>
-                  <w:szCs w:val="18"/>
+                  <w:rFonts w:ascii="Cambria Math" w:eastAsiaTheme="minorEastAsia" w:hAnsi="Cambria Math" w:cs="Times New Roman"/>
+                  <w:sz w:val="24"/>
+                  <w:szCs w:val="24"/>
                   <w:vertAlign w:val="subscript"/>
                 </w:rPr>
-                <m:t>cod_</m:t>
-              </m:r>
-              <m:r>
-                <m:rPr>
-                  <m:sty m:val="bi"/>
-                </m:rPr>
-                <w:rPr>
-                  <w:rFonts w:ascii="Cambria Math" w:eastAsiaTheme="minorEastAsia" w:hAnsi="Cambria Math"/>
-                  <w:sz w:val="18"/>
-                  <w:szCs w:val="18"/>
-                  <w:vertAlign w:val="subscript"/>
-                </w:rPr>
-                <m:t>conductor</m:t>
-              </m:r>
-              <m:r>
-                <m:rPr>
-                  <m:sty m:val="bi"/>
-                </m:rPr>
-                <w:rPr>
-                  <w:rFonts w:ascii="Cambria Math" w:eastAsiaTheme="minorEastAsia" w:hAnsi="Cambria Math"/>
-                  <w:sz w:val="18"/>
-                  <w:szCs w:val="18"/>
-                  <w:vertAlign w:val="subscript"/>
-                </w:rPr>
-                <m:t>,</m:t>
-              </m:r>
-              <m:r>
-                <m:rPr>
-                  <m:sty m:val="bi"/>
-                </m:rPr>
-                <w:rPr>
-                  <w:rFonts w:ascii="Cambria Math" w:eastAsiaTheme="minorEastAsia" w:hAnsi="Cambria Math"/>
-                  <w:sz w:val="18"/>
-                  <w:szCs w:val="18"/>
-                  <w:vertAlign w:val="subscript"/>
-                </w:rPr>
-                <m:t>cod_terminal</m:t>
-              </m:r>
-              <m:r>
-                <m:rPr>
-                  <m:sty m:val="bi"/>
-                </m:rPr>
-                <w:rPr>
-                  <w:rFonts w:ascii="Cambria Math" w:eastAsiaTheme="minorEastAsia" w:hAnsi="Cambria Math"/>
-                  <w:sz w:val="18"/>
-                  <w:szCs w:val="18"/>
-                  <w:vertAlign w:val="subscript"/>
-                </w:rPr>
-                <m:t>, c</m:t>
-              </m:r>
-              <m:r>
-                <m:rPr>
-                  <m:sty m:val="bi"/>
-                </m:rPr>
-                <w:rPr>
-                  <w:rFonts w:ascii="Cambria Math" w:eastAsiaTheme="minorEastAsia" w:hAnsi="Cambria Math"/>
-                  <w:sz w:val="18"/>
-                  <w:szCs w:val="18"/>
-                  <w:vertAlign w:val="subscript"/>
-                </w:rPr>
-                <m:t>edula_conductor</m:t>
-              </m:r>
-              <m:r>
-                <m:rPr>
-                  <m:sty m:val="bi"/>
-                </m:rPr>
-                <w:rPr>
-                  <w:rFonts w:ascii="Cambria Math" w:eastAsiaTheme="minorEastAsia" w:hAnsi="Cambria Math"/>
-                  <w:sz w:val="18"/>
-                  <w:szCs w:val="18"/>
-                  <w:vertAlign w:val="subscript"/>
-                </w:rPr>
-                <m:t xml:space="preserve">  </m:t>
+                <m:t xml:space="preserve">cod_conductor,cod_terminal, cedula_conductor  </m:t>
               </m:r>
             </m:sub>
           </m:sSub>
@@ -635,12 +587,12 @@
             <m:dPr>
               <m:ctrlPr>
                 <w:rPr>
-                  <w:rFonts w:ascii="Cambria Math" w:hAnsi="Cambria Math"/>
+                  <w:rFonts w:ascii="Cambria Math" w:hAnsi="Cambria Math" w:cs="Times New Roman"/>
                   <w:b/>
                   <w:bCs/>
                   <w:i/>
-                  <w:sz w:val="18"/>
-                  <w:szCs w:val="18"/>
+                  <w:sz w:val="24"/>
+                  <w:szCs w:val="24"/>
                 </w:rPr>
               </m:ctrlPr>
             </m:dPr>
@@ -650,9 +602,9 @@
                   <m:sty m:val="bi"/>
                 </m:rPr>
                 <w:rPr>
-                  <w:rFonts w:ascii="Cambria Math" w:hAnsi="Cambria Math"/>
-                  <w:sz w:val="18"/>
-                  <w:szCs w:val="18"/>
+                  <w:rFonts w:ascii="Cambria Math" w:hAnsi="Cambria Math" w:cs="Times New Roman"/>
+                  <w:sz w:val="24"/>
+                  <w:szCs w:val="24"/>
                 </w:rPr>
                 <m:t>Conductor</m:t>
               </m:r>
@@ -661,23 +613,31 @@
         </m:oMath>
       </m:oMathPara>
     </w:p>
-    <w:p/>
+    <w:p>
+      <w:pPr>
+        <w:rPr>
+          <w:rFonts w:ascii="Times New Roman" w:hAnsi="Times New Roman" w:cs="Times New Roman"/>
+          <w:sz w:val="24"/>
+          <w:szCs w:val="24"/>
+        </w:rPr>
+      </w:pPr>
+    </w:p>
     <w:p>
       <w:pPr>
         <w:pStyle w:val="Prrafodelista"/>
         <w:numPr>
-          <w:ilvl w:val="0"/>
+          <w:ilvl w:val="1"/>
           <w:numId w:val="5"/>
         </w:numPr>
         <w:rPr>
-          <w:rFonts w:ascii="Calibri Light" w:hAnsi="Calibri Light" w:cs="Calibri Light"/>
+          <w:rFonts w:ascii="Times New Roman" w:hAnsi="Times New Roman" w:cs="Times New Roman"/>
           <w:sz w:val="24"/>
           <w:szCs w:val="24"/>
         </w:rPr>
       </w:pPr>
       <w:r>
         <w:rPr>
-          <w:rFonts w:ascii="Calibri Light" w:hAnsi="Calibri Light" w:cs="Calibri Light"/>
+          <w:rFonts w:ascii="Times New Roman" w:hAnsi="Times New Roman" w:cs="Times New Roman"/>
           <w:sz w:val="24"/>
           <w:szCs w:val="24"/>
         </w:rPr>
@@ -686,21 +646,35 @@
     </w:p>
     <w:p>
       <w:pPr>
-        <w:ind w:firstLine="503"/>
-        <w:rPr>
-          <w:rFonts w:ascii="Calibri Light" w:hAnsi="Calibri Light" w:cs="Calibri Light"/>
-          <w:sz w:val="24"/>
-          <w:szCs w:val="24"/>
-        </w:rPr>
-      </w:pPr>
+        <w:pStyle w:val="Prrafodelista"/>
+        <w:numPr>
+          <w:ilvl w:val="2"/>
+          <w:numId w:val="5"/>
+        </w:numPr>
+        <w:rPr>
+          <w:rFonts w:ascii="Times New Roman" w:hAnsi="Times New Roman" w:cs="Times New Roman"/>
+          <w:sz w:val="24"/>
+          <w:szCs w:val="24"/>
+        </w:rPr>
+      </w:pPr>
+      <w:r>
+        <w:rPr>
+          <w:rFonts w:ascii="Times New Roman" w:hAnsi="Times New Roman" w:cs="Times New Roman"/>
+          <w:sz w:val="24"/>
+          <w:szCs w:val="24"/>
+        </w:rPr>
+        <w:t xml:space="preserve">Ruta </w:t>
+      </w:r>
     </w:p>
     <w:p>
       <w:pPr>
         <w:pStyle w:val="Ttulo1"/>
         <w:rPr>
+          <w:rFonts w:ascii="Times New Roman" w:hAnsi="Times New Roman" w:cs="Times New Roman"/>
           <w:b/>
-          <w:sz w:val="18"/>
-          <w:szCs w:val="18"/>
+          <w:color w:val="auto"/>
+          <w:sz w:val="24"/>
+          <w:szCs w:val="24"/>
         </w:rPr>
       </w:pPr>
       <m:oMathPara>
@@ -710,22 +684,25 @@
               <m:sty m:val="bi"/>
             </m:rPr>
             <w:rPr>
-              <w:rFonts w:ascii="Cambria Math" w:hAnsi="Cambria Math"/>
-              <w:sz w:val="18"/>
-              <w:szCs w:val="18"/>
+              <w:rFonts w:ascii="Cambria Math" w:hAnsi="Cambria Math" w:cs="Times New Roman"/>
+              <w:color w:val="auto"/>
+              <w:sz w:val="24"/>
+              <w:szCs w:val="24"/>
             </w:rPr>
+            <w:lastRenderedPageBreak/>
             <m:t>Rut</m:t>
           </m:r>
           <m:sSub>
             <m:sSubPr>
               <m:ctrlPr>
                 <w:rPr>
-                  <w:rFonts w:ascii="Cambria Math" w:hAnsi="Cambria Math"/>
+                  <w:rFonts w:ascii="Cambria Math" w:hAnsi="Cambria Math" w:cs="Times New Roman"/>
                   <w:b/>
                   <w:bCs/>
                   <w:i/>
-                  <w:sz w:val="18"/>
-                  <w:szCs w:val="18"/>
+                  <w:color w:val="auto"/>
+                  <w:sz w:val="24"/>
+                  <w:szCs w:val="24"/>
                 </w:rPr>
               </m:ctrlPr>
             </m:sSubPr>
@@ -735,9 +712,10 @@
                   <m:sty m:val="bi"/>
                 </m:rPr>
                 <w:rPr>
-                  <w:rFonts w:ascii="Cambria Math" w:hAnsi="Cambria Math"/>
-                  <w:sz w:val="18"/>
-                  <w:szCs w:val="18"/>
+                  <w:rFonts w:ascii="Cambria Math" w:hAnsi="Cambria Math" w:cs="Times New Roman"/>
+                  <w:color w:val="auto"/>
+                  <w:sz w:val="24"/>
+                  <w:szCs w:val="24"/>
                 </w:rPr>
                 <m:t>a</m:t>
               </m:r>
@@ -748,9 +726,10 @@
                   <m:sty m:val="bi"/>
                 </m:rPr>
                 <w:rPr>
-                  <w:rFonts w:ascii="Cambria Math" w:hAnsi="Cambria Math"/>
-                  <w:sz w:val="18"/>
-                  <w:szCs w:val="18"/>
+                  <w:rFonts w:ascii="Cambria Math" w:hAnsi="Cambria Math" w:cs="Times New Roman"/>
+                  <w:color w:val="auto"/>
+                  <w:sz w:val="24"/>
+                  <w:szCs w:val="24"/>
                 </w:rPr>
                 <m:t>i</m:t>
               </m:r>
@@ -761,9 +740,10 @@
               <m:sty m:val="bi"/>
             </m:rPr>
             <w:rPr>
-              <w:rFonts w:ascii="Cambria Math" w:hAnsi="Cambria Math"/>
-              <w:sz w:val="18"/>
-              <w:szCs w:val="18"/>
+              <w:rFonts w:ascii="Cambria Math" w:hAnsi="Cambria Math" w:cs="Times New Roman"/>
+              <w:color w:val="auto"/>
+              <w:sz w:val="24"/>
+              <w:szCs w:val="24"/>
             </w:rPr>
             <m:t xml:space="preserve">= </m:t>
           </m:r>
@@ -771,12 +751,13 @@
             <m:sSubPr>
               <m:ctrlPr>
                 <w:rPr>
-                  <w:rFonts w:ascii="Cambria Math" w:hAnsi="Cambria Math"/>
+                  <w:rFonts w:ascii="Cambria Math" w:hAnsi="Cambria Math" w:cs="Times New Roman"/>
                   <w:b/>
                   <w:bCs/>
                   <w:i/>
-                  <w:sz w:val="18"/>
-                  <w:szCs w:val="18"/>
+                  <w:color w:val="auto"/>
+                  <w:sz w:val="24"/>
+                  <w:szCs w:val="24"/>
                 </w:rPr>
               </m:ctrlPr>
             </m:sSubPr>
@@ -786,9 +767,10 @@
                   <m:sty m:val="bi"/>
                 </m:rPr>
                 <w:rPr>
-                  <w:rFonts w:ascii="Cambria Math" w:hAnsi="Cambria Math"/>
-                  <w:sz w:val="18"/>
-                  <w:szCs w:val="18"/>
+                  <w:rFonts w:ascii="Cambria Math" w:hAnsi="Cambria Math" w:cs="Times New Roman"/>
+                  <w:color w:val="auto"/>
+                  <w:sz w:val="24"/>
+                  <w:szCs w:val="24"/>
                 </w:rPr>
                 <m:t>σ</m:t>
               </m:r>
@@ -799,33 +781,12 @@
                   <m:sty m:val="bi"/>
                 </m:rPr>
                 <w:rPr>
-                  <w:rFonts w:ascii="Cambria Math" w:hAnsi="Cambria Math"/>
-                  <w:sz w:val="18"/>
-                  <w:szCs w:val="18"/>
+                  <w:rFonts w:ascii="Cambria Math" w:hAnsi="Cambria Math" w:cs="Times New Roman"/>
+                  <w:color w:val="auto"/>
+                  <w:sz w:val="24"/>
+                  <w:szCs w:val="24"/>
                 </w:rPr>
-                <m:t>c</m:t>
-              </m:r>
-              <m:r>
-                <m:rPr>
-                  <m:sty m:val="bi"/>
-                </m:rPr>
-                <w:rPr>
-                  <w:rFonts w:ascii="Cambria Math" w:hAnsi="Cambria Math"/>
-                  <w:sz w:val="18"/>
-                  <w:szCs w:val="18"/>
-                </w:rPr>
-                <m:t>od</m:t>
-              </m:r>
-              <m:r>
-                <m:rPr>
-                  <m:sty m:val="bi"/>
-                </m:rPr>
-                <w:rPr>
-                  <w:rFonts w:ascii="Cambria Math" w:hAnsi="Cambria Math"/>
-                  <w:sz w:val="18"/>
-                  <w:szCs w:val="18"/>
-                </w:rPr>
-                <m:t>_terminal  ="i"</m:t>
+                <m:t>cod_terminal  ="i"</m:t>
               </m:r>
             </m:sub>
           </m:sSub>
@@ -834,33 +795,12 @@
               <m:sty m:val="bi"/>
             </m:rPr>
             <w:rPr>
-              <w:rFonts w:ascii="Cambria Math" w:hAnsi="Cambria Math"/>
-              <w:sz w:val="18"/>
-              <w:szCs w:val="18"/>
+              <w:rFonts w:ascii="Cambria Math" w:hAnsi="Cambria Math" w:cs="Times New Roman"/>
+              <w:color w:val="auto"/>
+              <w:sz w:val="24"/>
+              <w:szCs w:val="24"/>
             </w:rPr>
-            <m:t>(</m:t>
-          </m:r>
-          <m:r>
-            <m:rPr>
-              <m:sty m:val="bi"/>
-            </m:rPr>
-            <w:rPr>
-              <w:rFonts w:ascii="Cambria Math" w:hAnsi="Cambria Math"/>
-              <w:sz w:val="18"/>
-              <w:szCs w:val="18"/>
-            </w:rPr>
-            <m:t>Ruta</m:t>
-          </m:r>
-          <m:r>
-            <m:rPr>
-              <m:sty m:val="bi"/>
-            </m:rPr>
-            <w:rPr>
-              <w:rFonts w:ascii="Cambria Math" w:hAnsi="Cambria Math"/>
-              <w:sz w:val="18"/>
-              <w:szCs w:val="18"/>
-            </w:rPr>
-            <m:t xml:space="preserve">) </m:t>
+            <m:t xml:space="preserve">(Ruta) </m:t>
           </m:r>
         </m:oMath>
       </m:oMathPara>
@@ -868,17 +808,20 @@
     <w:p>
       <w:pPr>
         <w:pStyle w:val="Ttulo1"/>
-        <w:ind w:left="503"/>
-        <w:rPr>
-          <w:rFonts w:ascii="Cambria Math" w:hAnsi="Cambria Math"/>
+        <w:ind w:left="708" w:firstLine="708"/>
+        <w:rPr>
+          <w:rFonts w:ascii="Times New Roman" w:hAnsi="Times New Roman" w:cs="Times New Roman"/>
           <w:b/>
           <w:i/>
-          <w:sz w:val="18"/>
-          <w:szCs w:val="18"/>
+          <w:color w:val="auto"/>
+          <w:sz w:val="24"/>
+          <w:szCs w:val="24"/>
         </w:rPr>
       </w:pPr>
       <w:r>
         <w:rPr>
+          <w:rFonts w:ascii="Times New Roman" w:hAnsi="Times New Roman" w:cs="Times New Roman"/>
+          <w:color w:val="auto"/>
           <w:sz w:val="24"/>
           <w:szCs w:val="24"/>
         </w:rPr>
@@ -886,11 +829,12 @@
       </w:r>
       <w:r>
         <w:rPr>
-          <w:rFonts w:ascii="Cambria Math" w:hAnsi="Cambria Math"/>
+          <w:rFonts w:ascii="Times New Roman" w:hAnsi="Times New Roman" w:cs="Times New Roman"/>
           <w:b/>
           <w:i/>
-          <w:sz w:val="18"/>
-          <w:szCs w:val="18"/>
+          <w:color w:val="auto"/>
+          <w:sz w:val="24"/>
+          <w:szCs w:val="24"/>
         </w:rPr>
         <w:br/>
       </w:r>
@@ -901,84 +845,47 @@
               <m:sty m:val="bi"/>
             </m:rPr>
             <w:rPr>
-              <w:rFonts w:ascii="Cambria Math" w:hAnsi="Cambria Math"/>
-              <w:sz w:val="18"/>
-              <w:szCs w:val="18"/>
+              <w:rFonts w:ascii="Cambria Math" w:hAnsi="Cambria Math" w:cs="Times New Roman"/>
+              <w:color w:val="auto"/>
+              <w:sz w:val="24"/>
+              <w:szCs w:val="24"/>
             </w:rPr>
-            <m:t>i={</m:t>
-          </m:r>
-          <m:r>
-            <m:rPr>
-              <m:sty m:val="bi"/>
-            </m:rPr>
-            <w:rPr>
-              <w:rFonts w:ascii="Cambria Math" w:hAnsi="Cambria Math"/>
-              <w:sz w:val="18"/>
-              <w:szCs w:val="18"/>
-            </w:rPr>
-            <m:t>1</m:t>
-          </m:r>
-          <m:r>
-            <m:rPr>
-              <m:sty m:val="bi"/>
-            </m:rPr>
-            <w:rPr>
-              <w:rFonts w:ascii="Cambria Math" w:hAnsi="Cambria Math"/>
-              <w:sz w:val="18"/>
-              <w:szCs w:val="18"/>
-            </w:rPr>
-            <m:t xml:space="preserve">, </m:t>
-          </m:r>
-          <m:r>
-            <m:rPr>
-              <m:sty m:val="bi"/>
-            </m:rPr>
-            <w:rPr>
-              <w:rFonts w:ascii="Cambria Math" w:hAnsi="Cambria Math"/>
-              <w:sz w:val="18"/>
-              <w:szCs w:val="18"/>
-            </w:rPr>
-            <m:t>2</m:t>
-          </m:r>
-          <m:r>
-            <m:rPr>
-              <m:sty m:val="bi"/>
-            </m:rPr>
-            <w:rPr>
-              <w:rFonts w:ascii="Cambria Math" w:hAnsi="Cambria Math"/>
-              <w:sz w:val="18"/>
-              <w:szCs w:val="18"/>
-            </w:rPr>
-            <m:t>}</m:t>
+            <m:t>i={1, 2}</m:t>
           </m:r>
         </m:oMath>
       </m:oMathPara>
     </w:p>
     <w:p>
       <w:pPr>
-        <w:ind w:firstLine="503"/>
-        <w:rPr>
-          <w:rFonts w:ascii="Calibri Light" w:hAnsi="Calibri Light" w:cs="Calibri Light"/>
+        <w:pStyle w:val="Prrafodelista"/>
+        <w:numPr>
+          <w:ilvl w:val="2"/>
+          <w:numId w:val="5"/>
+        </w:numPr>
+        <w:rPr>
+          <w:rFonts w:ascii="Times New Roman" w:hAnsi="Times New Roman" w:cs="Times New Roman"/>
           <w:sz w:val="24"/>
           <w:szCs w:val="24"/>
         </w:rPr>
       </w:pPr>
       <w:r>
         <w:rPr>
-          <w:rFonts w:ascii="Calibri Light" w:hAnsi="Calibri Light" w:cs="Calibri Light"/>
-          <w:sz w:val="24"/>
-          <w:szCs w:val="24"/>
-        </w:rPr>
-        <w:t xml:space="preserve">5.1 Fragmentación horizontal primaria </w:t>
+          <w:rFonts w:ascii="Times New Roman" w:hAnsi="Times New Roman" w:cs="Times New Roman"/>
+          <w:sz w:val="24"/>
+          <w:szCs w:val="24"/>
+        </w:rPr>
+        <w:t>Conductor</w:t>
       </w:r>
     </w:p>
     <w:p>
       <w:pPr>
         <w:pStyle w:val="Ttulo1"/>
         <w:rPr>
+          <w:rFonts w:ascii="Times New Roman" w:hAnsi="Times New Roman" w:cs="Times New Roman"/>
           <w:b/>
-          <w:sz w:val="18"/>
-          <w:szCs w:val="18"/>
+          <w:color w:val="auto"/>
+          <w:sz w:val="24"/>
+          <w:szCs w:val="24"/>
         </w:rPr>
       </w:pPr>
       <m:oMathPara>
@@ -988,9 +895,10 @@
               <m:sty m:val="bi"/>
             </m:rPr>
             <w:rPr>
-              <w:rFonts w:ascii="Cambria Math" w:hAnsi="Cambria Math"/>
-              <w:sz w:val="18"/>
-              <w:szCs w:val="18"/>
+              <w:rFonts w:ascii="Cambria Math" w:hAnsi="Cambria Math" w:cs="Times New Roman"/>
+              <w:color w:val="auto"/>
+              <w:sz w:val="24"/>
+              <w:szCs w:val="24"/>
             </w:rPr>
             <m:t>Conducto</m:t>
           </m:r>
@@ -998,12 +906,13 @@
             <m:sSubPr>
               <m:ctrlPr>
                 <w:rPr>
-                  <w:rFonts w:ascii="Cambria Math" w:hAnsi="Cambria Math"/>
+                  <w:rFonts w:ascii="Cambria Math" w:hAnsi="Cambria Math" w:cs="Times New Roman"/>
                   <w:b/>
                   <w:bCs/>
                   <w:i/>
-                  <w:sz w:val="18"/>
-                  <w:szCs w:val="18"/>
+                  <w:color w:val="auto"/>
+                  <w:sz w:val="24"/>
+                  <w:szCs w:val="24"/>
                 </w:rPr>
               </m:ctrlPr>
             </m:sSubPr>
@@ -1013,9 +922,10 @@
                   <m:sty m:val="bi"/>
                 </m:rPr>
                 <w:rPr>
-                  <w:rFonts w:ascii="Cambria Math" w:hAnsi="Cambria Math"/>
-                  <w:sz w:val="18"/>
-                  <w:szCs w:val="18"/>
+                  <w:rFonts w:ascii="Cambria Math" w:hAnsi="Cambria Math" w:cs="Times New Roman"/>
+                  <w:color w:val="auto"/>
+                  <w:sz w:val="24"/>
+                  <w:szCs w:val="24"/>
                 </w:rPr>
                 <m:t>rTerminal</m:t>
               </m:r>
@@ -1026,9 +936,10 @@
                   <m:sty m:val="bi"/>
                 </m:rPr>
                 <w:rPr>
-                  <w:rFonts w:ascii="Cambria Math" w:hAnsi="Cambria Math"/>
-                  <w:sz w:val="18"/>
-                  <w:szCs w:val="18"/>
+                  <w:rFonts w:ascii="Cambria Math" w:hAnsi="Cambria Math" w:cs="Times New Roman"/>
+                  <w:color w:val="auto"/>
+                  <w:sz w:val="24"/>
+                  <w:szCs w:val="24"/>
                 </w:rPr>
                 <m:t>i</m:t>
               </m:r>
@@ -1039,9 +950,10 @@
               <m:sty m:val="bi"/>
             </m:rPr>
             <w:rPr>
-              <w:rFonts w:ascii="Cambria Math" w:hAnsi="Cambria Math"/>
-              <w:sz w:val="18"/>
-              <w:szCs w:val="18"/>
+              <w:rFonts w:ascii="Cambria Math" w:hAnsi="Cambria Math" w:cs="Times New Roman"/>
+              <w:color w:val="auto"/>
+              <w:sz w:val="24"/>
+              <w:szCs w:val="24"/>
             </w:rPr>
             <m:t xml:space="preserve">= </m:t>
           </m:r>
@@ -1049,12 +961,13 @@
             <m:sSubPr>
               <m:ctrlPr>
                 <w:rPr>
-                  <w:rFonts w:ascii="Cambria Math" w:hAnsi="Cambria Math"/>
+                  <w:rFonts w:ascii="Cambria Math" w:hAnsi="Cambria Math" w:cs="Times New Roman"/>
                   <w:b/>
                   <w:bCs/>
                   <w:i/>
-                  <w:sz w:val="18"/>
-                  <w:szCs w:val="18"/>
+                  <w:color w:val="auto"/>
+                  <w:sz w:val="24"/>
+                  <w:szCs w:val="24"/>
                 </w:rPr>
               </m:ctrlPr>
             </m:sSubPr>
@@ -1064,9 +977,10 @@
                   <m:sty m:val="bi"/>
                 </m:rPr>
                 <w:rPr>
-                  <w:rFonts w:ascii="Cambria Math" w:hAnsi="Cambria Math"/>
-                  <w:sz w:val="18"/>
-                  <w:szCs w:val="18"/>
+                  <w:rFonts w:ascii="Cambria Math" w:hAnsi="Cambria Math" w:cs="Times New Roman"/>
+                  <w:color w:val="auto"/>
+                  <w:sz w:val="24"/>
+                  <w:szCs w:val="24"/>
                 </w:rPr>
                 <m:t>σ</m:t>
               </m:r>
@@ -1077,9 +991,10 @@
                   <m:sty m:val="bi"/>
                 </m:rPr>
                 <w:rPr>
-                  <w:rFonts w:ascii="Cambria Math" w:hAnsi="Cambria Math"/>
-                  <w:sz w:val="18"/>
-                  <w:szCs w:val="18"/>
+                  <w:rFonts w:ascii="Cambria Math" w:hAnsi="Cambria Math" w:cs="Times New Roman"/>
+                  <w:color w:val="auto"/>
+                  <w:sz w:val="24"/>
+                  <w:szCs w:val="24"/>
                 </w:rPr>
                 <m:t>cod_terminal  ="i"</m:t>
               </m:r>
@@ -1090,33 +1005,12 @@
               <m:sty m:val="bi"/>
             </m:rPr>
             <w:rPr>
-              <w:rFonts w:ascii="Cambria Math" w:hAnsi="Cambria Math"/>
-              <w:sz w:val="18"/>
-              <w:szCs w:val="18"/>
+              <w:rFonts w:ascii="Cambria Math" w:hAnsi="Cambria Math" w:cs="Times New Roman"/>
+              <w:color w:val="auto"/>
+              <w:sz w:val="24"/>
+              <w:szCs w:val="24"/>
             </w:rPr>
-            <m:t>(</m:t>
-          </m:r>
-          <m:r>
-            <m:rPr>
-              <m:sty m:val="bi"/>
-            </m:rPr>
-            <w:rPr>
-              <w:rFonts w:ascii="Cambria Math" w:hAnsi="Cambria Math"/>
-              <w:sz w:val="18"/>
-              <w:szCs w:val="18"/>
-            </w:rPr>
-            <m:t>Conductor</m:t>
-          </m:r>
-          <m:r>
-            <m:rPr>
-              <m:sty m:val="bi"/>
-            </m:rPr>
-            <w:rPr>
-              <w:rFonts w:ascii="Cambria Math" w:hAnsi="Cambria Math"/>
-              <w:sz w:val="18"/>
-              <w:szCs w:val="18"/>
-            </w:rPr>
-            <m:t xml:space="preserve">) </m:t>
+            <m:t xml:space="preserve">(Conductor) </m:t>
           </m:r>
         </m:oMath>
       </m:oMathPara>
@@ -1124,14 +1018,18 @@
     <w:p>
       <w:pPr>
         <w:pStyle w:val="Ttulo1"/>
-        <w:ind w:left="503"/>
-        <w:rPr>
+        <w:ind w:left="708" w:firstLine="708"/>
+        <w:rPr>
+          <w:rFonts w:ascii="Times New Roman" w:hAnsi="Times New Roman" w:cs="Times New Roman"/>
+          <w:color w:val="auto"/>
           <w:sz w:val="24"/>
           <w:szCs w:val="24"/>
         </w:rPr>
       </w:pPr>
       <w:r>
         <w:rPr>
+          <w:rFonts w:ascii="Times New Roman" w:hAnsi="Times New Roman" w:cs="Times New Roman"/>
+          <w:color w:val="auto"/>
           <w:sz w:val="24"/>
           <w:szCs w:val="24"/>
         </w:rPr>
@@ -1139,11 +1037,12 @@
       </w:r>
       <w:r>
         <w:rPr>
-          <w:rFonts w:ascii="Cambria Math" w:hAnsi="Cambria Math"/>
+          <w:rFonts w:ascii="Times New Roman" w:hAnsi="Times New Roman" w:cs="Times New Roman"/>
           <w:b/>
           <w:i/>
-          <w:sz w:val="18"/>
-          <w:szCs w:val="18"/>
+          <w:color w:val="auto"/>
+          <w:sz w:val="24"/>
+          <w:szCs w:val="24"/>
         </w:rPr>
         <w:br/>
       </w:r>
@@ -1154,9 +1053,10 @@
               <m:sty m:val="bi"/>
             </m:rPr>
             <w:rPr>
-              <w:rFonts w:ascii="Cambria Math" w:hAnsi="Cambria Math"/>
-              <w:sz w:val="18"/>
-              <w:szCs w:val="18"/>
+              <w:rFonts w:ascii="Cambria Math" w:hAnsi="Cambria Math" w:cs="Times New Roman"/>
+              <w:color w:val="auto"/>
+              <w:sz w:val="24"/>
+              <w:szCs w:val="24"/>
             </w:rPr>
             <m:t>i={1, 2}</m:t>
           </m:r>
@@ -1165,29 +1065,35 @@
     </w:p>
     <w:p>
       <w:pPr>
-        <w:ind w:firstLine="503"/>
-        <w:rPr>
-          <w:rFonts w:ascii="Calibri Light" w:hAnsi="Calibri Light" w:cs="Calibri Light"/>
+        <w:pStyle w:val="Prrafodelista"/>
+        <w:numPr>
+          <w:ilvl w:val="2"/>
+          <w:numId w:val="5"/>
+        </w:numPr>
+        <w:rPr>
+          <w:rFonts w:ascii="Times New Roman" w:hAnsi="Times New Roman" w:cs="Times New Roman"/>
           <w:sz w:val="24"/>
           <w:szCs w:val="24"/>
         </w:rPr>
       </w:pPr>
       <w:r>
         <w:rPr>
-          <w:rFonts w:ascii="Calibri Light" w:hAnsi="Calibri Light" w:cs="Calibri Light"/>
-          <w:sz w:val="24"/>
-          <w:szCs w:val="24"/>
-        </w:rPr>
-        <w:t xml:space="preserve">5.1 Fragmentación horizontal primaria </w:t>
+          <w:rFonts w:ascii="Times New Roman" w:hAnsi="Times New Roman" w:cs="Times New Roman"/>
+          <w:sz w:val="24"/>
+          <w:szCs w:val="24"/>
+        </w:rPr>
+        <w:t>Bus</w:t>
       </w:r>
     </w:p>
     <w:p>
       <w:pPr>
         <w:pStyle w:val="Ttulo1"/>
         <w:rPr>
+          <w:rFonts w:ascii="Times New Roman" w:hAnsi="Times New Roman" w:cs="Times New Roman"/>
           <w:b/>
-          <w:sz w:val="18"/>
-          <w:szCs w:val="18"/>
+          <w:color w:val="auto"/>
+          <w:sz w:val="24"/>
+          <w:szCs w:val="24"/>
         </w:rPr>
       </w:pPr>
       <m:oMathPara>
@@ -1196,12 +1102,13 @@
             <m:sSubPr>
               <m:ctrlPr>
                 <w:rPr>
-                  <w:rFonts w:ascii="Cambria Math" w:hAnsi="Cambria Math"/>
+                  <w:rFonts w:ascii="Cambria Math" w:hAnsi="Cambria Math" w:cs="Times New Roman"/>
                   <w:b/>
                   <w:bCs/>
                   <w:i/>
-                  <w:sz w:val="18"/>
-                  <w:szCs w:val="18"/>
+                  <w:color w:val="auto"/>
+                  <w:sz w:val="24"/>
+                  <w:szCs w:val="24"/>
                 </w:rPr>
               </m:ctrlPr>
             </m:sSubPr>
@@ -1211,9 +1118,10 @@
                   <m:sty m:val="bi"/>
                 </m:rPr>
                 <w:rPr>
-                  <w:rFonts w:ascii="Cambria Math" w:hAnsi="Cambria Math"/>
-                  <w:sz w:val="18"/>
-                  <w:szCs w:val="18"/>
+                  <w:rFonts w:ascii="Cambria Math" w:hAnsi="Cambria Math" w:cs="Times New Roman"/>
+                  <w:color w:val="auto"/>
+                  <w:sz w:val="24"/>
+                  <w:szCs w:val="24"/>
                 </w:rPr>
                 <m:t>Bus</m:t>
               </m:r>
@@ -1224,9 +1132,10 @@
                   <m:sty m:val="bi"/>
                 </m:rPr>
                 <w:rPr>
-                  <w:rFonts w:ascii="Cambria Math" w:hAnsi="Cambria Math"/>
-                  <w:sz w:val="18"/>
-                  <w:szCs w:val="18"/>
+                  <w:rFonts w:ascii="Cambria Math" w:hAnsi="Cambria Math" w:cs="Times New Roman"/>
+                  <w:color w:val="auto"/>
+                  <w:sz w:val="24"/>
+                  <w:szCs w:val="24"/>
                 </w:rPr>
                 <m:t>i</m:t>
               </m:r>
@@ -1237,9 +1146,10 @@
               <m:sty m:val="bi"/>
             </m:rPr>
             <w:rPr>
-              <w:rFonts w:ascii="Cambria Math" w:hAnsi="Cambria Math"/>
-              <w:sz w:val="18"/>
-              <w:szCs w:val="18"/>
+              <w:rFonts w:ascii="Cambria Math" w:hAnsi="Cambria Math" w:cs="Times New Roman"/>
+              <w:color w:val="auto"/>
+              <w:sz w:val="24"/>
+              <w:szCs w:val="24"/>
             </w:rPr>
             <m:t xml:space="preserve">= </m:t>
           </m:r>
@@ -1247,12 +1157,13 @@
             <m:sSubPr>
               <m:ctrlPr>
                 <w:rPr>
-                  <w:rFonts w:ascii="Cambria Math" w:hAnsi="Cambria Math"/>
+                  <w:rFonts w:ascii="Cambria Math" w:hAnsi="Cambria Math" w:cs="Times New Roman"/>
                   <w:b/>
                   <w:bCs/>
                   <w:i/>
-                  <w:sz w:val="18"/>
-                  <w:szCs w:val="18"/>
+                  <w:color w:val="auto"/>
+                  <w:sz w:val="24"/>
+                  <w:szCs w:val="24"/>
                 </w:rPr>
               </m:ctrlPr>
             </m:sSubPr>
@@ -1262,9 +1173,10 @@
                   <m:sty m:val="bi"/>
                 </m:rPr>
                 <w:rPr>
-                  <w:rFonts w:ascii="Cambria Math" w:hAnsi="Cambria Math"/>
-                  <w:sz w:val="18"/>
-                  <w:szCs w:val="18"/>
+                  <w:rFonts w:ascii="Cambria Math" w:hAnsi="Cambria Math" w:cs="Times New Roman"/>
+                  <w:color w:val="auto"/>
+                  <w:sz w:val="24"/>
+                  <w:szCs w:val="24"/>
                 </w:rPr>
                 <m:t>σ</m:t>
               </m:r>
@@ -1275,9 +1187,10 @@
                   <m:sty m:val="bi"/>
                 </m:rPr>
                 <w:rPr>
-                  <w:rFonts w:ascii="Cambria Math" w:hAnsi="Cambria Math"/>
-                  <w:sz w:val="18"/>
-                  <w:szCs w:val="18"/>
+                  <w:rFonts w:ascii="Cambria Math" w:hAnsi="Cambria Math" w:cs="Times New Roman"/>
+                  <w:color w:val="auto"/>
+                  <w:sz w:val="24"/>
+                  <w:szCs w:val="24"/>
                 </w:rPr>
                 <m:t>cod_terminal  ="i"</m:t>
               </m:r>
@@ -1288,33 +1201,12 @@
               <m:sty m:val="bi"/>
             </m:rPr>
             <w:rPr>
-              <w:rFonts w:ascii="Cambria Math" w:hAnsi="Cambria Math"/>
-              <w:sz w:val="18"/>
-              <w:szCs w:val="18"/>
+              <w:rFonts w:ascii="Cambria Math" w:hAnsi="Cambria Math" w:cs="Times New Roman"/>
+              <w:color w:val="auto"/>
+              <w:sz w:val="24"/>
+              <w:szCs w:val="24"/>
             </w:rPr>
-            <m:t>(</m:t>
-          </m:r>
-          <m:r>
-            <m:rPr>
-              <m:sty m:val="bi"/>
-            </m:rPr>
-            <w:rPr>
-              <w:rFonts w:ascii="Cambria Math" w:hAnsi="Cambria Math"/>
-              <w:sz w:val="18"/>
-              <w:szCs w:val="18"/>
-            </w:rPr>
-            <m:t>Bus</m:t>
-          </m:r>
-          <m:r>
-            <m:rPr>
-              <m:sty m:val="bi"/>
-            </m:rPr>
-            <w:rPr>
-              <w:rFonts w:ascii="Cambria Math" w:hAnsi="Cambria Math"/>
-              <w:sz w:val="18"/>
-              <w:szCs w:val="18"/>
-            </w:rPr>
-            <m:t xml:space="preserve">) </m:t>
+            <m:t xml:space="preserve">(Bus) </m:t>
           </m:r>
         </m:oMath>
       </m:oMathPara>
@@ -1324,12 +1216,16 @@
         <w:pStyle w:val="Ttulo1"/>
         <w:ind w:left="503"/>
         <w:rPr>
+          <w:rFonts w:ascii="Times New Roman" w:hAnsi="Times New Roman" w:cs="Times New Roman"/>
+          <w:color w:val="auto"/>
           <w:sz w:val="24"/>
           <w:szCs w:val="24"/>
         </w:rPr>
       </w:pPr>
       <w:r>
         <w:rPr>
+          <w:rFonts w:ascii="Times New Roman" w:hAnsi="Times New Roman" w:cs="Times New Roman"/>
+          <w:color w:val="auto"/>
           <w:sz w:val="24"/>
           <w:szCs w:val="24"/>
         </w:rPr>
@@ -1337,11 +1233,12 @@
       </w:r>
       <w:r>
         <w:rPr>
-          <w:rFonts w:ascii="Cambria Math" w:hAnsi="Cambria Math"/>
+          <w:rFonts w:ascii="Times New Roman" w:hAnsi="Times New Roman" w:cs="Times New Roman"/>
           <w:b/>
           <w:i/>
-          <w:sz w:val="18"/>
-          <w:szCs w:val="18"/>
+          <w:color w:val="auto"/>
+          <w:sz w:val="24"/>
+          <w:szCs w:val="24"/>
         </w:rPr>
         <w:br/>
       </w:r>
@@ -1352,9 +1249,10 @@
               <m:sty m:val="bi"/>
             </m:rPr>
             <w:rPr>
-              <w:rFonts w:ascii="Cambria Math" w:hAnsi="Cambria Math"/>
-              <w:sz w:val="18"/>
-              <w:szCs w:val="18"/>
+              <w:rFonts w:ascii="Cambria Math" w:hAnsi="Cambria Math" w:cs="Times New Roman"/>
+              <w:color w:val="auto"/>
+              <w:sz w:val="24"/>
+              <w:szCs w:val="24"/>
             </w:rPr>
             <m:t>i={1, 2}</m:t>
           </m:r>
@@ -1366,15 +1264,19 @@
         <w:pStyle w:val="Ttulo1"/>
         <w:numPr>
           <w:ilvl w:val="0"/>
-          <w:numId w:val="6"/>
+          <w:numId w:val="5"/>
         </w:numPr>
         <w:rPr>
+          <w:rFonts w:ascii="Times New Roman" w:hAnsi="Times New Roman" w:cs="Times New Roman"/>
+          <w:color w:val="auto"/>
           <w:sz w:val="24"/>
           <w:szCs w:val="24"/>
         </w:rPr>
       </w:pPr>
       <w:r>
         <w:rPr>
+          <w:rFonts w:ascii="Times New Roman" w:hAnsi="Times New Roman" w:cs="Times New Roman"/>
+          <w:color w:val="auto"/>
           <w:sz w:val="24"/>
           <w:szCs w:val="24"/>
         </w:rPr>
@@ -1386,15 +1288,19 @@
         <w:pStyle w:val="Ttulo1"/>
         <w:numPr>
           <w:ilvl w:val="1"/>
-          <w:numId w:val="6"/>
+          <w:numId w:val="8"/>
         </w:numPr>
         <w:rPr>
+          <w:rFonts w:ascii="Times New Roman" w:hAnsi="Times New Roman" w:cs="Times New Roman"/>
+          <w:color w:val="auto"/>
           <w:sz w:val="24"/>
           <w:szCs w:val="24"/>
         </w:rPr>
       </w:pPr>
       <w:r>
         <w:rPr>
+          <w:rFonts w:ascii="Times New Roman" w:hAnsi="Times New Roman" w:cs="Times New Roman"/>
+          <w:color w:val="auto"/>
           <w:sz w:val="24"/>
           <w:szCs w:val="24"/>
         </w:rPr>
@@ -1402,6 +1308,8 @@
       </w:r>
       <w:r>
         <w:rPr>
+          <w:rFonts w:ascii="Times New Roman" w:hAnsi="Times New Roman" w:cs="Times New Roman"/>
+          <w:color w:val="auto"/>
           <w:sz w:val="24"/>
           <w:szCs w:val="24"/>
         </w:rPr>
@@ -1411,10 +1319,11 @@
     <w:p>
       <w:pPr>
         <w:rPr>
+          <w:rFonts w:ascii="Times New Roman" w:hAnsi="Times New Roman" w:cs="Times New Roman"/>
           <w:b/>
           <w:bCs/>
-          <w:sz w:val="18"/>
-          <w:szCs w:val="18"/>
+          <w:sz w:val="24"/>
+          <w:szCs w:val="24"/>
           <w:lang w:val="es-MX"/>
         </w:rPr>
       </w:pPr>
@@ -1425,9 +1334,9 @@
               <m:sty m:val="bi"/>
             </m:rPr>
             <w:rPr>
-              <w:rFonts w:ascii="Cambria Math" w:hAnsi="Cambria Math"/>
-              <w:sz w:val="18"/>
-              <w:szCs w:val="18"/>
+              <w:rFonts w:ascii="Cambria Math" w:hAnsi="Cambria Math" w:cs="Times New Roman"/>
+              <w:sz w:val="24"/>
+              <w:szCs w:val="24"/>
               <w:lang w:val="es-MX"/>
             </w:rPr>
             <m:t>Viaj</m:t>
@@ -1436,12 +1345,12 @@
             <m:sSubPr>
               <m:ctrlPr>
                 <w:rPr>
-                  <w:rFonts w:ascii="Cambria Math" w:hAnsi="Cambria Math"/>
+                  <w:rFonts w:ascii="Cambria Math" w:hAnsi="Cambria Math" w:cs="Times New Roman"/>
                   <w:b/>
                   <w:bCs/>
                   <w:i/>
-                  <w:sz w:val="18"/>
-                  <w:szCs w:val="18"/>
+                  <w:sz w:val="24"/>
+                  <w:szCs w:val="24"/>
                   <w:lang w:val="es-MX"/>
                 </w:rPr>
               </m:ctrlPr>
@@ -1452,9 +1361,9 @@
                   <m:sty m:val="bi"/>
                 </m:rPr>
                 <w:rPr>
-                  <w:rFonts w:ascii="Cambria Math" w:hAnsi="Cambria Math"/>
-                  <w:sz w:val="18"/>
-                  <w:szCs w:val="18"/>
+                  <w:rFonts w:ascii="Cambria Math" w:hAnsi="Cambria Math" w:cs="Times New Roman"/>
+                  <w:sz w:val="24"/>
+                  <w:szCs w:val="24"/>
                   <w:lang w:val="es-MX"/>
                 </w:rPr>
                 <m:t>e</m:t>
@@ -1466,9 +1375,9 @@
                   <m:sty m:val="bi"/>
                 </m:rPr>
                 <w:rPr>
-                  <w:rFonts w:ascii="Cambria Math" w:hAnsi="Cambria Math"/>
-                  <w:sz w:val="18"/>
-                  <w:szCs w:val="18"/>
+                  <w:rFonts w:ascii="Cambria Math" w:hAnsi="Cambria Math" w:cs="Times New Roman"/>
+                  <w:sz w:val="24"/>
+                  <w:szCs w:val="24"/>
                   <w:lang w:val="es-MX"/>
                 </w:rPr>
                 <m:t>i</m:t>
@@ -1480,35 +1389,23 @@
               <m:sty m:val="bi"/>
             </m:rPr>
             <w:rPr>
-              <w:rFonts w:ascii="Cambria Math" w:hAnsi="Cambria Math"/>
-              <w:sz w:val="18"/>
-              <w:szCs w:val="18"/>
+              <w:rFonts w:ascii="Cambria Math" w:hAnsi="Cambria Math" w:cs="Times New Roman"/>
+              <w:sz w:val="24"/>
+              <w:szCs w:val="24"/>
               <w:lang w:val="es-MX"/>
             </w:rPr>
-            <m:t xml:space="preserve"> = Viaje</m:t>
-          </m:r>
-          <m:r>
-            <m:rPr>
-              <m:sty m:val="bi"/>
-            </m:rPr>
-            <w:rPr>
-              <w:rFonts w:ascii="Cambria Math" w:hAnsi="Cambria Math" w:cs="Cambria Math"/>
-              <w:sz w:val="18"/>
-              <w:szCs w:val="18"/>
-              <w:lang w:val="es-MX"/>
-            </w:rPr>
-            <m:t>⋉</m:t>
+            <m:t xml:space="preserve"> = Viaje⋉</m:t>
           </m:r>
           <m:sSub>
             <m:sSubPr>
               <m:ctrlPr>
                 <w:rPr>
-                  <w:rFonts w:ascii="Cambria Math" w:hAnsi="Cambria Math"/>
+                  <w:rFonts w:ascii="Cambria Math" w:hAnsi="Cambria Math" w:cs="Times New Roman"/>
                   <w:b/>
                   <w:bCs/>
                   <w:i/>
-                  <w:sz w:val="18"/>
-                  <w:szCs w:val="18"/>
+                  <w:sz w:val="24"/>
+                  <w:szCs w:val="24"/>
                   <w:lang w:val="es-MX"/>
                 </w:rPr>
               </m:ctrlPr>
@@ -1519,9 +1416,9 @@
                   <m:sty m:val="bi"/>
                 </m:rPr>
                 <w:rPr>
-                  <w:rFonts w:ascii="Cambria Math" w:hAnsi="Cambria Math"/>
-                  <w:sz w:val="18"/>
-                  <w:szCs w:val="18"/>
+                  <w:rFonts w:ascii="Cambria Math" w:hAnsi="Cambria Math" w:cs="Times New Roman"/>
+                  <w:sz w:val="24"/>
+                  <w:szCs w:val="24"/>
                   <w:lang w:val="es-MX"/>
                 </w:rPr>
                 <m:t>Ruta</m:t>
@@ -1533,9 +1430,9 @@
                   <m:sty m:val="bi"/>
                 </m:rPr>
                 <w:rPr>
-                  <w:rFonts w:ascii="Cambria Math" w:hAnsi="Cambria Math"/>
-                  <w:sz w:val="18"/>
-                  <w:szCs w:val="18"/>
+                  <w:rFonts w:ascii="Cambria Math" w:hAnsi="Cambria Math" w:cs="Times New Roman"/>
+                  <w:sz w:val="24"/>
+                  <w:szCs w:val="24"/>
                   <w:lang w:val="es-MX"/>
                 </w:rPr>
                 <m:t>i</m:t>
@@ -1550,42 +1447,33 @@
         <w:pStyle w:val="Ttulo1"/>
         <w:numPr>
           <w:ilvl w:val="1"/>
-          <w:numId w:val="7"/>
+          <w:numId w:val="8"/>
         </w:numPr>
         <w:rPr>
+          <w:rFonts w:ascii="Times New Roman" w:hAnsi="Times New Roman" w:cs="Times New Roman"/>
+          <w:color w:val="auto"/>
           <w:sz w:val="24"/>
           <w:szCs w:val="24"/>
         </w:rPr>
       </w:pPr>
       <w:r>
         <w:rPr>
-          <w:sz w:val="24"/>
-          <w:szCs w:val="24"/>
-        </w:rPr>
-        <w:t xml:space="preserve">Boleto </w:t>
-      </w:r>
-      <w:r>
-        <w:rPr>
-          <w:sz w:val="24"/>
-          <w:szCs w:val="24"/>
-        </w:rPr>
-        <w:t xml:space="preserve">respecto a </w:t>
-      </w:r>
-      <w:r>
-        <w:rPr>
-          <w:sz w:val="24"/>
-          <w:szCs w:val="24"/>
-        </w:rPr>
-        <w:t>Viaje</w:t>
+          <w:rFonts w:ascii="Times New Roman" w:hAnsi="Times New Roman" w:cs="Times New Roman"/>
+          <w:color w:val="auto"/>
+          <w:sz w:val="24"/>
+          <w:szCs w:val="24"/>
+        </w:rPr>
+        <w:t>Boleto respecto a Viaje</w:t>
       </w:r>
     </w:p>
     <w:p>
       <w:pPr>
         <w:rPr>
+          <w:rFonts w:ascii="Times New Roman" w:hAnsi="Times New Roman" w:cs="Times New Roman"/>
           <w:b/>
           <w:bCs/>
-          <w:sz w:val="18"/>
-          <w:szCs w:val="18"/>
+          <w:sz w:val="24"/>
+          <w:szCs w:val="24"/>
           <w:lang w:val="es-MX"/>
         </w:rPr>
       </w:pPr>
@@ -1596,9 +1484,9 @@
               <m:sty m:val="bi"/>
             </m:rPr>
             <w:rPr>
-              <w:rFonts w:ascii="Cambria Math" w:hAnsi="Cambria Math"/>
-              <w:sz w:val="18"/>
-              <w:szCs w:val="18"/>
+              <w:rFonts w:ascii="Cambria Math" w:hAnsi="Cambria Math" w:cs="Times New Roman"/>
+              <w:sz w:val="24"/>
+              <w:szCs w:val="24"/>
               <w:lang w:val="es-MX"/>
             </w:rPr>
             <m:t>Bolet</m:t>
@@ -1607,12 +1495,12 @@
             <m:sSubPr>
               <m:ctrlPr>
                 <w:rPr>
-                  <w:rFonts w:ascii="Cambria Math" w:hAnsi="Cambria Math"/>
+                  <w:rFonts w:ascii="Cambria Math" w:hAnsi="Cambria Math" w:cs="Times New Roman"/>
                   <w:b/>
                   <w:bCs/>
                   <w:i/>
-                  <w:sz w:val="18"/>
-                  <w:szCs w:val="18"/>
+                  <w:sz w:val="24"/>
+                  <w:szCs w:val="24"/>
                   <w:lang w:val="es-MX"/>
                 </w:rPr>
               </m:ctrlPr>
@@ -1623,9 +1511,9 @@
                   <m:sty m:val="bi"/>
                 </m:rPr>
                 <w:rPr>
-                  <w:rFonts w:ascii="Cambria Math" w:hAnsi="Cambria Math"/>
-                  <w:sz w:val="18"/>
-                  <w:szCs w:val="18"/>
+                  <w:rFonts w:ascii="Cambria Math" w:hAnsi="Cambria Math" w:cs="Times New Roman"/>
+                  <w:sz w:val="24"/>
+                  <w:szCs w:val="24"/>
                   <w:lang w:val="es-MX"/>
                 </w:rPr>
                 <m:t>o</m:t>
@@ -1637,9 +1525,9 @@
                   <m:sty m:val="bi"/>
                 </m:rPr>
                 <w:rPr>
-                  <w:rFonts w:ascii="Cambria Math" w:hAnsi="Cambria Math"/>
-                  <w:sz w:val="18"/>
-                  <w:szCs w:val="18"/>
+                  <w:rFonts w:ascii="Cambria Math" w:hAnsi="Cambria Math" w:cs="Times New Roman"/>
+                  <w:sz w:val="24"/>
+                  <w:szCs w:val="24"/>
                   <w:lang w:val="es-MX"/>
                 </w:rPr>
                 <m:t>i</m:t>
@@ -1651,47 +1539,23 @@
               <m:sty m:val="bi"/>
             </m:rPr>
             <w:rPr>
-              <w:rFonts w:ascii="Cambria Math" w:hAnsi="Cambria Math"/>
-              <w:sz w:val="18"/>
-              <w:szCs w:val="18"/>
+              <w:rFonts w:ascii="Cambria Math" w:hAnsi="Cambria Math" w:cs="Times New Roman"/>
+              <w:sz w:val="24"/>
+              <w:szCs w:val="24"/>
               <w:lang w:val="es-MX"/>
             </w:rPr>
-            <m:t xml:space="preserve"> = </m:t>
-          </m:r>
-          <m:r>
-            <m:rPr>
-              <m:sty m:val="bi"/>
-            </m:rPr>
-            <w:rPr>
-              <w:rFonts w:ascii="Cambria Math" w:hAnsi="Cambria Math"/>
-              <w:sz w:val="18"/>
-              <w:szCs w:val="18"/>
-              <w:lang w:val="es-MX"/>
-            </w:rPr>
-            <m:t>Boleto</m:t>
-          </m:r>
-          <m:r>
-            <m:rPr>
-              <m:sty m:val="bi"/>
-            </m:rPr>
-            <w:rPr>
-              <w:rFonts w:ascii="Cambria Math" w:hAnsi="Cambria Math" w:cs="Cambria Math"/>
-              <w:sz w:val="18"/>
-              <w:szCs w:val="18"/>
-              <w:lang w:val="es-MX"/>
-            </w:rPr>
-            <m:t>⋉</m:t>
+            <m:t xml:space="preserve"> = Boleto⋉</m:t>
           </m:r>
           <m:sSub>
             <m:sSubPr>
               <m:ctrlPr>
                 <w:rPr>
-                  <w:rFonts w:ascii="Cambria Math" w:hAnsi="Cambria Math"/>
+                  <w:rFonts w:ascii="Cambria Math" w:hAnsi="Cambria Math" w:cs="Times New Roman"/>
                   <w:b/>
                   <w:bCs/>
                   <w:i/>
-                  <w:sz w:val="18"/>
-                  <w:szCs w:val="18"/>
+                  <w:sz w:val="24"/>
+                  <w:szCs w:val="24"/>
                   <w:lang w:val="es-MX"/>
                 </w:rPr>
               </m:ctrlPr>
@@ -1702,9 +1566,9 @@
                   <m:sty m:val="bi"/>
                 </m:rPr>
                 <w:rPr>
-                  <w:rFonts w:ascii="Cambria Math" w:hAnsi="Cambria Math"/>
-                  <w:sz w:val="18"/>
-                  <w:szCs w:val="18"/>
+                  <w:rFonts w:ascii="Cambria Math" w:hAnsi="Cambria Math" w:cs="Times New Roman"/>
+                  <w:sz w:val="24"/>
+                  <w:szCs w:val="24"/>
                   <w:lang w:val="es-MX"/>
                 </w:rPr>
                 <m:t>Viaje</m:t>
@@ -1716,9 +1580,9 @@
                   <m:sty m:val="bi"/>
                 </m:rPr>
                 <w:rPr>
-                  <w:rFonts w:ascii="Cambria Math" w:hAnsi="Cambria Math"/>
-                  <w:sz w:val="18"/>
-                  <w:szCs w:val="18"/>
+                  <w:rFonts w:ascii="Cambria Math" w:hAnsi="Cambria Math" w:cs="Times New Roman"/>
+                  <w:sz w:val="24"/>
+                  <w:szCs w:val="24"/>
                   <w:lang w:val="es-MX"/>
                 </w:rPr>
                 <m:t>i</m:t>
@@ -1733,12 +1597,8 @@
         <w:pStyle w:val="Ttulo1"/>
         <w:numPr>
           <w:ilvl w:val="0"/>
-          <w:numId w:val="5"/>
+          <w:numId w:val="8"/>
         </w:numPr>
-        <w:tabs>
-          <w:tab w:val="num" w:pos="360"/>
-        </w:tabs>
-        <w:ind w:left="360"/>
       </w:pPr>
       <w:r>
         <w:lastRenderedPageBreak/>
@@ -2936,16 +2796,139 @@
     </w:lvl>
   </w:abstractNum>
   <w:abstractNum w:abstractNumId="2" w15:restartNumberingAfterBreak="0">
+    <w:nsid w:val="49D52C93"/>
+    <w:multiLevelType w:val="multilevel"/>
+    <w:tmpl w:val="E82698D8"/>
+    <w:lvl w:ilvl="0">
+      <w:start w:val="4"/>
+      <w:numFmt w:val="decimal"/>
+      <w:lvlText w:val="%1."/>
+      <w:lvlJc w:val="left"/>
+      <w:pPr>
+        <w:ind w:left="360" w:hanging="360"/>
+      </w:pPr>
+      <w:rPr>
+        <w:rFonts w:hint="default"/>
+      </w:rPr>
+    </w:lvl>
+    <w:lvl w:ilvl="1">
+      <w:start w:val="1"/>
+      <w:numFmt w:val="decimal"/>
+      <w:isLgl/>
+      <w:lvlText w:val="%1.%2"/>
+      <w:lvlJc w:val="left"/>
+      <w:pPr>
+        <w:ind w:left="720" w:hanging="360"/>
+      </w:pPr>
+      <w:rPr>
+        <w:rFonts w:hint="default"/>
+      </w:rPr>
+    </w:lvl>
+    <w:lvl w:ilvl="2">
+      <w:start w:val="1"/>
+      <w:numFmt w:val="decimal"/>
+      <w:isLgl/>
+      <w:lvlText w:val="%1.%2.%3"/>
+      <w:lvlJc w:val="left"/>
+      <w:pPr>
+        <w:ind w:left="1440" w:hanging="720"/>
+      </w:pPr>
+      <w:rPr>
+        <w:rFonts w:hint="default"/>
+        <w:b w:val="0"/>
+        <w:bCs w:val="0"/>
+      </w:rPr>
+    </w:lvl>
+    <w:lvl w:ilvl="3">
+      <w:start w:val="1"/>
+      <w:numFmt w:val="decimal"/>
+      <w:isLgl/>
+      <w:lvlText w:val="%1.%2.%3.%4"/>
+      <w:lvlJc w:val="left"/>
+      <w:pPr>
+        <w:ind w:left="1800" w:hanging="720"/>
+      </w:pPr>
+      <w:rPr>
+        <w:rFonts w:hint="default"/>
+      </w:rPr>
+    </w:lvl>
+    <w:lvl w:ilvl="4">
+      <w:start w:val="1"/>
+      <w:numFmt w:val="decimal"/>
+      <w:isLgl/>
+      <w:lvlText w:val="%1.%2.%3.%4.%5"/>
+      <w:lvlJc w:val="left"/>
+      <w:pPr>
+        <w:ind w:left="2520" w:hanging="1080"/>
+      </w:pPr>
+      <w:rPr>
+        <w:rFonts w:hint="default"/>
+      </w:rPr>
+    </w:lvl>
+    <w:lvl w:ilvl="5">
+      <w:start w:val="1"/>
+      <w:numFmt w:val="decimal"/>
+      <w:isLgl/>
+      <w:lvlText w:val="%1.%2.%3.%4.%5.%6"/>
+      <w:lvlJc w:val="left"/>
+      <w:pPr>
+        <w:ind w:left="2880" w:hanging="1080"/>
+      </w:pPr>
+      <w:rPr>
+        <w:rFonts w:hint="default"/>
+      </w:rPr>
+    </w:lvl>
+    <w:lvl w:ilvl="6">
+      <w:start w:val="1"/>
+      <w:numFmt w:val="decimal"/>
+      <w:isLgl/>
+      <w:lvlText w:val="%1.%2.%3.%4.%5.%6.%7"/>
+      <w:lvlJc w:val="left"/>
+      <w:pPr>
+        <w:ind w:left="3600" w:hanging="1440"/>
+      </w:pPr>
+      <w:rPr>
+        <w:rFonts w:hint="default"/>
+      </w:rPr>
+    </w:lvl>
+    <w:lvl w:ilvl="7">
+      <w:start w:val="1"/>
+      <w:numFmt w:val="decimal"/>
+      <w:isLgl/>
+      <w:lvlText w:val="%1.%2.%3.%4.%5.%6.%7.%8"/>
+      <w:lvlJc w:val="left"/>
+      <w:pPr>
+        <w:ind w:left="3960" w:hanging="1440"/>
+      </w:pPr>
+      <w:rPr>
+        <w:rFonts w:hint="default"/>
+      </w:rPr>
+    </w:lvl>
+    <w:lvl w:ilvl="8">
+      <w:start w:val="1"/>
+      <w:numFmt w:val="decimal"/>
+      <w:isLgl/>
+      <w:lvlText w:val="%1.%2.%3.%4.%5.%6.%7.%8.%9"/>
+      <w:lvlJc w:val="left"/>
+      <w:pPr>
+        <w:ind w:left="4680" w:hanging="1800"/>
+      </w:pPr>
+      <w:rPr>
+        <w:rFonts w:hint="default"/>
+      </w:rPr>
+    </w:lvl>
+  </w:abstractNum>
+  <w:abstractNum w:abstractNumId="3" w15:restartNumberingAfterBreak="0">
     <w:nsid w:val="4EC47FEF"/>
     <w:multiLevelType w:val="multilevel"/>
-    <w:tmpl w:val="8C32E98E"/>
+    <w:tmpl w:val="AFB8AC0A"/>
     <w:lvl w:ilvl="0">
-      <w:start w:val="1"/>
+      <w:start w:val="3"/>
       <w:numFmt w:val="decimal"/>
       <w:lvlText w:val="%1."/>
       <w:lvlJc w:val="left"/>
       <w:pPr>
-        <w:ind w:left="503" w:hanging="360"/>
+        <w:ind w:left="360" w:hanging="360"/>
       </w:pPr>
       <w:rPr>
         <w:rFonts w:hint="default"/>
@@ -2958,7 +2941,7 @@
       <w:lvlText w:val="%1.%2"/>
       <w:lvlJc w:val="left"/>
       <w:pPr>
-        <w:ind w:left="863" w:hanging="360"/>
+        <w:ind w:left="720" w:hanging="360"/>
       </w:pPr>
       <w:rPr>
         <w:rFonts w:hint="default"/>
@@ -2971,7 +2954,7 @@
       <w:lvlText w:val="%1.%2.%3"/>
       <w:lvlJc w:val="left"/>
       <w:pPr>
-        <w:ind w:left="1583" w:hanging="720"/>
+        <w:ind w:left="1440" w:hanging="720"/>
       </w:pPr>
       <w:rPr>
         <w:rFonts w:hint="default"/>
@@ -2986,7 +2969,7 @@
       <w:lvlText w:val="%1.%2.%3.%4"/>
       <w:lvlJc w:val="left"/>
       <w:pPr>
-        <w:ind w:left="1943" w:hanging="720"/>
+        <w:ind w:left="1800" w:hanging="720"/>
       </w:pPr>
       <w:rPr>
         <w:rFonts w:hint="default"/>
@@ -2999,7 +2982,7 @@
       <w:lvlText w:val="%1.%2.%3.%4.%5"/>
       <w:lvlJc w:val="left"/>
       <w:pPr>
-        <w:ind w:left="2663" w:hanging="1080"/>
+        <w:ind w:left="2520" w:hanging="1080"/>
       </w:pPr>
       <w:rPr>
         <w:rFonts w:hint="default"/>
@@ -3012,7 +2995,7 @@
       <w:lvlText w:val="%1.%2.%3.%4.%5.%6"/>
       <w:lvlJc w:val="left"/>
       <w:pPr>
-        <w:ind w:left="3023" w:hanging="1080"/>
+        <w:ind w:left="2880" w:hanging="1080"/>
       </w:pPr>
       <w:rPr>
         <w:rFonts w:hint="default"/>
@@ -3025,7 +3008,7 @@
       <w:lvlText w:val="%1.%2.%3.%4.%5.%6.%7"/>
       <w:lvlJc w:val="left"/>
       <w:pPr>
-        <w:ind w:left="3743" w:hanging="1440"/>
+        <w:ind w:left="3600" w:hanging="1440"/>
       </w:pPr>
       <w:rPr>
         <w:rFonts w:hint="default"/>
@@ -3038,7 +3021,7 @@
       <w:lvlText w:val="%1.%2.%3.%4.%5.%6.%7.%8"/>
       <w:lvlJc w:val="left"/>
       <w:pPr>
-        <w:ind w:left="4103" w:hanging="1440"/>
+        <w:ind w:left="3960" w:hanging="1440"/>
       </w:pPr>
       <w:rPr>
         <w:rFonts w:hint="default"/>
@@ -3051,14 +3034,14 @@
       <w:lvlText w:val="%1.%2.%3.%4.%5.%6.%7.%8.%9"/>
       <w:lvlJc w:val="left"/>
       <w:pPr>
-        <w:ind w:left="4823" w:hanging="1800"/>
+        <w:ind w:left="4680" w:hanging="1800"/>
       </w:pPr>
       <w:rPr>
         <w:rFonts w:hint="default"/>
       </w:rPr>
     </w:lvl>
   </w:abstractNum>
-  <w:abstractNum w:abstractNumId="3" w15:restartNumberingAfterBreak="0">
+  <w:abstractNum w:abstractNumId="4" w15:restartNumberingAfterBreak="0">
     <w:nsid w:val="53646B61"/>
     <w:multiLevelType w:val="multilevel"/>
     <w:tmpl w:val="69E4CBF2"/>
@@ -3207,12 +3190,12 @@
       </w:rPr>
     </w:lvl>
   </w:abstractNum>
-  <w:abstractNum w:abstractNumId="4" w15:restartNumberingAfterBreak="0">
+  <w:abstractNum w:abstractNumId="5" w15:restartNumberingAfterBreak="0">
     <w:nsid w:val="53664995"/>
     <w:multiLevelType w:val="multilevel"/>
-    <w:tmpl w:val="5D02A58E"/>
+    <w:tmpl w:val="B526E1AC"/>
     <w:lvl w:ilvl="0">
-      <w:start w:val="3"/>
+      <w:start w:val="1"/>
       <w:numFmt w:val="decimal"/>
       <w:lvlText w:val="%1."/>
       <w:lvlJc w:val="left"/>
@@ -3222,8 +3205,11 @@
         </w:tabs>
         <w:ind w:left="360" w:hanging="360"/>
       </w:pPr>
-    </w:lvl>
-    <w:lvl w:ilvl="1" w:tentative="1">
+      <w:rPr>
+        <w:rFonts w:hint="default"/>
+      </w:rPr>
+    </w:lvl>
+    <w:lvl w:ilvl="1">
       <w:start w:val="1"/>
       <w:numFmt w:val="decimal"/>
       <w:lvlText w:val="%2."/>
@@ -3234,8 +3220,11 @@
         </w:tabs>
         <w:ind w:left="1080" w:hanging="360"/>
       </w:pPr>
-    </w:lvl>
-    <w:lvl w:ilvl="2" w:tentative="1">
+      <w:rPr>
+        <w:rFonts w:hint="default"/>
+      </w:rPr>
+    </w:lvl>
+    <w:lvl w:ilvl="2">
       <w:start w:val="1"/>
       <w:numFmt w:val="decimal"/>
       <w:lvlText w:val="%3."/>
@@ -3246,8 +3235,11 @@
         </w:tabs>
         <w:ind w:left="1800" w:hanging="360"/>
       </w:pPr>
-    </w:lvl>
-    <w:lvl w:ilvl="3" w:tentative="1">
+      <w:rPr>
+        <w:rFonts w:hint="default"/>
+      </w:rPr>
+    </w:lvl>
+    <w:lvl w:ilvl="3">
       <w:start w:val="1"/>
       <w:numFmt w:val="decimal"/>
       <w:lvlText w:val="%4."/>
@@ -3258,8 +3250,11 @@
         </w:tabs>
         <w:ind w:left="2520" w:hanging="360"/>
       </w:pPr>
-    </w:lvl>
-    <w:lvl w:ilvl="4" w:tentative="1">
+      <w:rPr>
+        <w:rFonts w:hint="default"/>
+      </w:rPr>
+    </w:lvl>
+    <w:lvl w:ilvl="4">
       <w:start w:val="1"/>
       <w:numFmt w:val="decimal"/>
       <w:lvlText w:val="%5."/>
@@ -3270,8 +3265,11 @@
         </w:tabs>
         <w:ind w:left="3240" w:hanging="360"/>
       </w:pPr>
-    </w:lvl>
-    <w:lvl w:ilvl="5" w:tentative="1">
+      <w:rPr>
+        <w:rFonts w:hint="default"/>
+      </w:rPr>
+    </w:lvl>
+    <w:lvl w:ilvl="5">
       <w:start w:val="1"/>
       <w:numFmt w:val="decimal"/>
       <w:lvlText w:val="%6."/>
@@ -3282,8 +3280,11 @@
         </w:tabs>
         <w:ind w:left="3960" w:hanging="360"/>
       </w:pPr>
-    </w:lvl>
-    <w:lvl w:ilvl="6" w:tentative="1">
+      <w:rPr>
+        <w:rFonts w:hint="default"/>
+      </w:rPr>
+    </w:lvl>
+    <w:lvl w:ilvl="6">
       <w:start w:val="1"/>
       <w:numFmt w:val="decimal"/>
       <w:lvlText w:val="%7."/>
@@ -3294,8 +3295,11 @@
         </w:tabs>
         <w:ind w:left="4680" w:hanging="360"/>
       </w:pPr>
-    </w:lvl>
-    <w:lvl w:ilvl="7" w:tentative="1">
+      <w:rPr>
+        <w:rFonts w:hint="default"/>
+      </w:rPr>
+    </w:lvl>
+    <w:lvl w:ilvl="7">
       <w:start w:val="1"/>
       <w:numFmt w:val="decimal"/>
       <w:lvlText w:val="%8."/>
@@ -3306,8 +3310,11 @@
         </w:tabs>
         <w:ind w:left="5400" w:hanging="360"/>
       </w:pPr>
-    </w:lvl>
-    <w:lvl w:ilvl="8" w:tentative="1">
+      <w:rPr>
+        <w:rFonts w:hint="default"/>
+      </w:rPr>
+    </w:lvl>
+    <w:lvl w:ilvl="8">
       <w:start w:val="1"/>
       <w:numFmt w:val="decimal"/>
       <w:lvlText w:val="%9."/>
@@ -3318,122 +3325,152 @@
         </w:tabs>
         <w:ind w:left="6120" w:hanging="360"/>
       </w:pPr>
+      <w:rPr>
+        <w:rFonts w:hint="default"/>
+      </w:rPr>
     </w:lvl>
   </w:abstractNum>
-  <w:abstractNum w:abstractNumId="5" w15:restartNumberingAfterBreak="0">
+  <w:abstractNum w:abstractNumId="6" w15:restartNumberingAfterBreak="0">
     <w:nsid w:val="57D42256"/>
     <w:multiLevelType w:val="multilevel"/>
-    <w:tmpl w:val="063ECBC6"/>
+    <w:tmpl w:val="859C5B04"/>
     <w:lvl w:ilvl="0">
-      <w:start w:val="4"/>
+      <w:start w:val="2"/>
       <w:numFmt w:val="decimal"/>
       <w:lvlText w:val="%1."/>
       <w:lvlJc w:val="left"/>
       <w:pPr>
         <w:tabs>
-          <w:tab w:val="num" w:pos="720"/>
+          <w:tab w:val="num" w:pos="360"/>
         </w:tabs>
-        <w:ind w:left="720" w:hanging="360"/>
-      </w:pPr>
-    </w:lvl>
-    <w:lvl w:ilvl="1" w:tentative="1">
+        <w:ind w:left="360" w:hanging="360"/>
+      </w:pPr>
+      <w:rPr>
+        <w:rFonts w:hint="default"/>
+      </w:rPr>
+    </w:lvl>
+    <w:lvl w:ilvl="1">
       <w:start w:val="1"/>
       <w:numFmt w:val="decimal"/>
       <w:lvlText w:val="%2."/>
       <w:lvlJc w:val="left"/>
       <w:pPr>
         <w:tabs>
-          <w:tab w:val="num" w:pos="1440"/>
+          <w:tab w:val="num" w:pos="1080"/>
         </w:tabs>
-        <w:ind w:left="1440" w:hanging="360"/>
-      </w:pPr>
-    </w:lvl>
-    <w:lvl w:ilvl="2" w:tentative="1">
+        <w:ind w:left="1080" w:hanging="360"/>
+      </w:pPr>
+      <w:rPr>
+        <w:rFonts w:hint="default"/>
+      </w:rPr>
+    </w:lvl>
+    <w:lvl w:ilvl="2">
       <w:start w:val="1"/>
       <w:numFmt w:val="decimal"/>
       <w:lvlText w:val="%3."/>
       <w:lvlJc w:val="left"/>
       <w:pPr>
         <w:tabs>
-          <w:tab w:val="num" w:pos="2160"/>
+          <w:tab w:val="num" w:pos="1800"/>
         </w:tabs>
-        <w:ind w:left="2160" w:hanging="360"/>
-      </w:pPr>
-    </w:lvl>
-    <w:lvl w:ilvl="3" w:tentative="1">
+        <w:ind w:left="1800" w:hanging="360"/>
+      </w:pPr>
+      <w:rPr>
+        <w:rFonts w:hint="default"/>
+      </w:rPr>
+    </w:lvl>
+    <w:lvl w:ilvl="3">
       <w:start w:val="1"/>
       <w:numFmt w:val="decimal"/>
       <w:lvlText w:val="%4."/>
       <w:lvlJc w:val="left"/>
       <w:pPr>
         <w:tabs>
-          <w:tab w:val="num" w:pos="2880"/>
+          <w:tab w:val="num" w:pos="2520"/>
         </w:tabs>
-        <w:ind w:left="2880" w:hanging="360"/>
-      </w:pPr>
-    </w:lvl>
-    <w:lvl w:ilvl="4" w:tentative="1">
+        <w:ind w:left="2520" w:hanging="360"/>
+      </w:pPr>
+      <w:rPr>
+        <w:rFonts w:hint="default"/>
+      </w:rPr>
+    </w:lvl>
+    <w:lvl w:ilvl="4">
       <w:start w:val="1"/>
       <w:numFmt w:val="decimal"/>
       <w:lvlText w:val="%5."/>
       <w:lvlJc w:val="left"/>
       <w:pPr>
         <w:tabs>
-          <w:tab w:val="num" w:pos="3600"/>
+          <w:tab w:val="num" w:pos="3240"/>
         </w:tabs>
-        <w:ind w:left="3600" w:hanging="360"/>
-      </w:pPr>
-    </w:lvl>
-    <w:lvl w:ilvl="5" w:tentative="1">
+        <w:ind w:left="3240" w:hanging="360"/>
+      </w:pPr>
+      <w:rPr>
+        <w:rFonts w:hint="default"/>
+      </w:rPr>
+    </w:lvl>
+    <w:lvl w:ilvl="5">
       <w:start w:val="1"/>
       <w:numFmt w:val="decimal"/>
       <w:lvlText w:val="%6."/>
       <w:lvlJc w:val="left"/>
       <w:pPr>
         <w:tabs>
-          <w:tab w:val="num" w:pos="4320"/>
+          <w:tab w:val="num" w:pos="3960"/>
         </w:tabs>
-        <w:ind w:left="4320" w:hanging="360"/>
-      </w:pPr>
-    </w:lvl>
-    <w:lvl w:ilvl="6" w:tentative="1">
+        <w:ind w:left="3960" w:hanging="360"/>
+      </w:pPr>
+      <w:rPr>
+        <w:rFonts w:hint="default"/>
+      </w:rPr>
+    </w:lvl>
+    <w:lvl w:ilvl="6">
       <w:start w:val="1"/>
       <w:numFmt w:val="decimal"/>
       <w:lvlText w:val="%7."/>
       <w:lvlJc w:val="left"/>
       <w:pPr>
         <w:tabs>
-          <w:tab w:val="num" w:pos="5040"/>
+          <w:tab w:val="num" w:pos="4680"/>
         </w:tabs>
-        <w:ind w:left="5040" w:hanging="360"/>
-      </w:pPr>
-    </w:lvl>
-    <w:lvl w:ilvl="7" w:tentative="1">
+        <w:ind w:left="4680" w:hanging="360"/>
+      </w:pPr>
+      <w:rPr>
+        <w:rFonts w:hint="default"/>
+      </w:rPr>
+    </w:lvl>
+    <w:lvl w:ilvl="7">
       <w:start w:val="1"/>
       <w:numFmt w:val="decimal"/>
       <w:lvlText w:val="%8."/>
       <w:lvlJc w:val="left"/>
       <w:pPr>
         <w:tabs>
-          <w:tab w:val="num" w:pos="5760"/>
+          <w:tab w:val="num" w:pos="5400"/>
         </w:tabs>
-        <w:ind w:left="5760" w:hanging="360"/>
-      </w:pPr>
-    </w:lvl>
-    <w:lvl w:ilvl="8" w:tentative="1">
+        <w:ind w:left="5400" w:hanging="360"/>
+      </w:pPr>
+      <w:rPr>
+        <w:rFonts w:hint="default"/>
+      </w:rPr>
+    </w:lvl>
+    <w:lvl w:ilvl="8">
       <w:start w:val="1"/>
       <w:numFmt w:val="decimal"/>
       <w:lvlText w:val="%9."/>
       <w:lvlJc w:val="left"/>
       <w:pPr>
         <w:tabs>
-          <w:tab w:val="num" w:pos="6480"/>
+          <w:tab w:val="num" w:pos="6120"/>
         </w:tabs>
-        <w:ind w:left="6480" w:hanging="360"/>
-      </w:pPr>
+        <w:ind w:left="6120" w:hanging="360"/>
+      </w:pPr>
+      <w:rPr>
+        <w:rFonts w:hint="default"/>
+      </w:rPr>
     </w:lvl>
   </w:abstractNum>
-  <w:abstractNum w:abstractNumId="6" w15:restartNumberingAfterBreak="0">
+  <w:abstractNum w:abstractNumId="7" w15:restartNumberingAfterBreak="0">
     <w:nsid w:val="598F7C92"/>
     <w:multiLevelType w:val="multilevel"/>
     <w:tmpl w:val="8C32E98E"/>
@@ -3557,25 +3594,28 @@
     </w:lvl>
   </w:abstractNum>
   <w:num w:numId="1" w16cid:durableId="1657801431">
-    <w:abstractNumId w:val="4"/>
+    <w:abstractNumId w:val="5"/>
   </w:num>
   <w:num w:numId="2" w16cid:durableId="1666005854">
     <w:abstractNumId w:val="1"/>
   </w:num>
   <w:num w:numId="3" w16cid:durableId="1000087105">
-    <w:abstractNumId w:val="3"/>
+    <w:abstractNumId w:val="4"/>
   </w:num>
   <w:num w:numId="4" w16cid:durableId="100761210">
-    <w:abstractNumId w:val="5"/>
+    <w:abstractNumId w:val="6"/>
   </w:num>
   <w:num w:numId="5" w16cid:durableId="2030401093">
-    <w:abstractNumId w:val="2"/>
+    <w:abstractNumId w:val="3"/>
   </w:num>
   <w:num w:numId="6" w16cid:durableId="1792935768">
     <w:abstractNumId w:val="0"/>
   </w:num>
   <w:num w:numId="7" w16cid:durableId="1055589333">
-    <w:abstractNumId w:val="6"/>
+    <w:abstractNumId w:val="7"/>
+  </w:num>
+  <w:num w:numId="8" w16cid:durableId="7291362">
+    <w:abstractNumId w:val="2"/>
   </w:num>
 </w:numbering>
 </file>
@@ -4183,6 +4223,7 @@
   <w:style w:type="character" w:default="1" w:styleId="Fuentedeprrafopredeter">
     <w:name w:val="Default Paragraph Font"/>
     <w:uiPriority w:val="1"/>
+    <w:semiHidden/>
     <w:unhideWhenUsed/>
   </w:style>
   <w:style w:type="table" w:default="1" w:styleId="Tablanormal">

</xml_diff>

<commit_message>
Refactor diagram layout and improve formatting in grafo.drawio
</commit_message>
<xml_diff>
--- a/Documentos/Sedes y Roles.docx
+++ b/Documentos/Sedes y Roles.docx
@@ -107,12 +107,6 @@
       </w:r>
     </w:p>
     <w:p>
-      <w:pPr>
-        <w:numPr>
-          <w:ilvl w:val="0"/>
-          <w:numId w:val="4"/>
-        </w:numPr>
-      </w:pPr>
       <w:r>
         <w:t>Campo y condición de fragmentación </w:t>
       </w:r>
@@ -124,9 +118,6 @@
     </w:p>
     <w:p>
       <w:pPr>
-        <w:pStyle w:val="Ttulo1"/>
-        <w:ind w:left="503"/>
-        <w:jc w:val="center"/>
         <w:rPr>
           <w:b/>
           <w:bCs/>
@@ -145,18 +136,7 @@
               <w:sz w:val="18"/>
               <w:szCs w:val="18"/>
             </w:rPr>
-            <m:t>cod</m:t>
-          </m:r>
-          <m:r>
-            <m:rPr>
-              <m:sty m:val="bi"/>
-            </m:rPr>
-            <w:rPr>
-              <w:rFonts w:ascii="Cambria Math" w:hAnsi="Cambria Math"/>
-              <w:sz w:val="18"/>
-              <w:szCs w:val="18"/>
-            </w:rPr>
-            <m:t>_terminal</m:t>
+            <m:t>cod_terminal</m:t>
           </m:r>
         </m:oMath>
       </m:oMathPara>
@@ -178,10 +158,8 @@
     </w:p>
     <w:p>
       <w:pPr>
-        <w:pStyle w:val="Ttulo1"/>
-        <w:ind w:left="503"/>
-        <w:rPr>
-          <w:rFonts w:asciiTheme="minorHAnsi" w:eastAsiaTheme="minorEastAsia" w:hAnsiTheme="minorHAnsi" w:cstheme="minorBidi"/>
+        <w:rPr>
+          <w:rFonts w:eastAsiaTheme="minorEastAsia"/>
           <w:b/>
           <w:sz w:val="18"/>
           <w:szCs w:val="18"/>
@@ -224,29 +202,7 @@
                   <w:sz w:val="18"/>
                   <w:szCs w:val="18"/>
                 </w:rPr>
-                <m:t>1</m:t>
-              </m:r>
-              <m:r>
-                <m:rPr>
-                  <m:sty m:val="bi"/>
-                </m:rPr>
-                <w:rPr>
-                  <w:rFonts w:ascii="Cambria Math" w:hAnsi="Cambria Math"/>
-                  <w:sz w:val="18"/>
-                  <w:szCs w:val="18"/>
-                </w:rPr>
-                <m:t xml:space="preserve">, </m:t>
-              </m:r>
-              <m:r>
-                <m:rPr>
-                  <m:sty m:val="bi"/>
-                </m:rPr>
-                <w:rPr>
-                  <w:rFonts w:ascii="Cambria Math" w:hAnsi="Cambria Math"/>
-                  <w:sz w:val="18"/>
-                  <w:szCs w:val="18"/>
-                </w:rPr>
-                <m:t>2</m:t>
+                <m:t>1, 2</m:t>
               </m:r>
             </m:e>
           </m:d>
@@ -254,28 +210,12 @@
       </m:oMathPara>
     </w:p>
     <w:p>
-      <w:pPr>
-        <w:pStyle w:val="Ttulo1"/>
-        <w:numPr>
-          <w:ilvl w:val="0"/>
-          <w:numId w:val="5"/>
-        </w:numPr>
-        <w:tabs>
-          <w:tab w:val="num" w:pos="360"/>
-        </w:tabs>
-        <w:ind w:left="360"/>
-      </w:pPr>
       <w:r>
         <w:t>Esquema de fragmentación</w:t>
       </w:r>
     </w:p>
     <w:p>
       <w:pPr>
-        <w:pStyle w:val="Ttulo1"/>
-        <w:numPr>
-          <w:ilvl w:val="0"/>
-          <w:numId w:val="5"/>
-        </w:numPr>
         <w:rPr>
           <w:sz w:val="24"/>
           <w:szCs w:val="24"/>
@@ -291,11 +231,6 @@
     </w:p>
     <w:p>
       <w:pPr>
-        <w:pStyle w:val="Ttulo1"/>
-        <w:numPr>
-          <w:ilvl w:val="1"/>
-          <w:numId w:val="5"/>
-        </w:numPr>
         <w:rPr>
           <w:sz w:val="24"/>
           <w:szCs w:val="24"/>
@@ -329,18 +264,7 @@
               <w:sz w:val="18"/>
               <w:szCs w:val="18"/>
             </w:rPr>
-            <m:t>ConductorDatos</m:t>
-          </m:r>
-          <m:r>
-            <m:rPr>
-              <m:sty m:val="bi"/>
-            </m:rPr>
-            <w:rPr>
-              <w:rFonts w:ascii="Cambria Math" w:hAnsi="Cambria Math"/>
-              <w:sz w:val="18"/>
-              <w:szCs w:val="18"/>
-            </w:rPr>
-            <m:t>=</m:t>
+            <m:t>ConductorDatos=</m:t>
           </m:r>
           <m:sSub>
             <m:sSubPr>
@@ -379,79 +303,7 @@
                   <w:szCs w:val="18"/>
                   <w:vertAlign w:val="subscript"/>
                 </w:rPr>
-                <m:t>cod_</m:t>
-              </m:r>
-              <m:r>
-                <m:rPr>
-                  <m:sty m:val="bi"/>
-                </m:rPr>
-                <w:rPr>
-                  <w:rFonts w:ascii="Cambria Math" w:eastAsiaTheme="minorEastAsia" w:hAnsi="Cambria Math"/>
-                  <w:sz w:val="18"/>
-                  <w:szCs w:val="18"/>
-                  <w:vertAlign w:val="subscript"/>
-                </w:rPr>
-                <m:t>conductor</m:t>
-              </m:r>
-              <m:r>
-                <m:rPr>
-                  <m:sty m:val="bi"/>
-                </m:rPr>
-                <w:rPr>
-                  <w:rFonts w:ascii="Cambria Math" w:eastAsiaTheme="minorEastAsia" w:hAnsi="Cambria Math"/>
-                  <w:sz w:val="18"/>
-                  <w:szCs w:val="18"/>
-                  <w:vertAlign w:val="subscript"/>
-                </w:rPr>
-                <m:t>,</m:t>
-              </m:r>
-              <m:r>
-                <m:rPr>
-                  <m:sty m:val="bi"/>
-                </m:rPr>
-                <w:rPr>
-                  <w:rFonts w:ascii="Cambria Math" w:eastAsiaTheme="minorEastAsia" w:hAnsi="Cambria Math"/>
-                  <w:sz w:val="18"/>
-                  <w:szCs w:val="18"/>
-                  <w:vertAlign w:val="subscript"/>
-                </w:rPr>
-                <m:t>nombre_conductor</m:t>
-              </m:r>
-              <m:r>
-                <m:rPr>
-                  <m:sty m:val="bi"/>
-                </m:rPr>
-                <w:rPr>
-                  <w:rFonts w:ascii="Cambria Math" w:eastAsiaTheme="minorEastAsia" w:hAnsi="Cambria Math"/>
-                  <w:sz w:val="18"/>
-                  <w:szCs w:val="18"/>
-                  <w:vertAlign w:val="subscript"/>
-                </w:rPr>
-                <m:t>,apellido_</m:t>
-              </m:r>
-              <m:r>
-                <m:rPr>
-                  <m:sty m:val="bi"/>
-                </m:rPr>
-                <w:rPr>
-                  <w:rFonts w:ascii="Cambria Math" w:eastAsiaTheme="minorEastAsia" w:hAnsi="Cambria Math"/>
-                  <w:sz w:val="18"/>
-                  <w:szCs w:val="18"/>
-                  <w:vertAlign w:val="subscript"/>
-                </w:rPr>
-                <m:t>conductor</m:t>
-              </m:r>
-              <m:r>
-                <m:rPr>
-                  <m:sty m:val="bi"/>
-                </m:rPr>
-                <w:rPr>
-                  <w:rFonts w:ascii="Cambria Math" w:eastAsiaTheme="minorEastAsia" w:hAnsi="Cambria Math"/>
-                  <w:sz w:val="18"/>
-                  <w:szCs w:val="18"/>
-                  <w:vertAlign w:val="subscript"/>
-                </w:rPr>
-                <m:t xml:space="preserve">  </m:t>
+                <m:t xml:space="preserve">cod_conductor,nombre_conductor,apellido_conductor  </m:t>
               </m:r>
             </m:sub>
           </m:sSub>
@@ -505,18 +357,7 @@
               <w:sz w:val="18"/>
               <w:szCs w:val="18"/>
             </w:rPr>
-            <m:t>ConductorTerminal</m:t>
-          </m:r>
-          <m:r>
-            <m:rPr>
-              <m:sty m:val="bi"/>
-            </m:rPr>
-            <w:rPr>
-              <w:rFonts w:ascii="Cambria Math" w:hAnsi="Cambria Math"/>
-              <w:sz w:val="18"/>
-              <w:szCs w:val="18"/>
-            </w:rPr>
-            <m:t>=</m:t>
+            <m:t>ConductorTerminal=</m:t>
           </m:r>
           <m:sSub>
             <m:sSubPr>
@@ -555,79 +396,7 @@
                   <w:szCs w:val="18"/>
                   <w:vertAlign w:val="subscript"/>
                 </w:rPr>
-                <m:t>cod_</m:t>
-              </m:r>
-              <m:r>
-                <m:rPr>
-                  <m:sty m:val="bi"/>
-                </m:rPr>
-                <w:rPr>
-                  <w:rFonts w:ascii="Cambria Math" w:eastAsiaTheme="minorEastAsia" w:hAnsi="Cambria Math"/>
-                  <w:sz w:val="18"/>
-                  <w:szCs w:val="18"/>
-                  <w:vertAlign w:val="subscript"/>
-                </w:rPr>
-                <m:t>conductor</m:t>
-              </m:r>
-              <m:r>
-                <m:rPr>
-                  <m:sty m:val="bi"/>
-                </m:rPr>
-                <w:rPr>
-                  <w:rFonts w:ascii="Cambria Math" w:eastAsiaTheme="minorEastAsia" w:hAnsi="Cambria Math"/>
-                  <w:sz w:val="18"/>
-                  <w:szCs w:val="18"/>
-                  <w:vertAlign w:val="subscript"/>
-                </w:rPr>
-                <m:t>,</m:t>
-              </m:r>
-              <m:r>
-                <m:rPr>
-                  <m:sty m:val="bi"/>
-                </m:rPr>
-                <w:rPr>
-                  <w:rFonts w:ascii="Cambria Math" w:eastAsiaTheme="minorEastAsia" w:hAnsi="Cambria Math"/>
-                  <w:sz w:val="18"/>
-                  <w:szCs w:val="18"/>
-                  <w:vertAlign w:val="subscript"/>
-                </w:rPr>
-                <m:t>cod_terminal</m:t>
-              </m:r>
-              <m:r>
-                <m:rPr>
-                  <m:sty m:val="bi"/>
-                </m:rPr>
-                <w:rPr>
-                  <w:rFonts w:ascii="Cambria Math" w:eastAsiaTheme="minorEastAsia" w:hAnsi="Cambria Math"/>
-                  <w:sz w:val="18"/>
-                  <w:szCs w:val="18"/>
-                  <w:vertAlign w:val="subscript"/>
-                </w:rPr>
-                <m:t>, c</m:t>
-              </m:r>
-              <m:r>
-                <m:rPr>
-                  <m:sty m:val="bi"/>
-                </m:rPr>
-                <w:rPr>
-                  <w:rFonts w:ascii="Cambria Math" w:eastAsiaTheme="minorEastAsia" w:hAnsi="Cambria Math"/>
-                  <w:sz w:val="18"/>
-                  <w:szCs w:val="18"/>
-                  <w:vertAlign w:val="subscript"/>
-                </w:rPr>
-                <m:t>edula_conductor</m:t>
-              </m:r>
-              <m:r>
-                <m:rPr>
-                  <m:sty m:val="bi"/>
-                </m:rPr>
-                <w:rPr>
-                  <w:rFonts w:ascii="Cambria Math" w:eastAsiaTheme="minorEastAsia" w:hAnsi="Cambria Math"/>
-                  <w:sz w:val="18"/>
-                  <w:szCs w:val="18"/>
-                  <w:vertAlign w:val="subscript"/>
-                </w:rPr>
-                <m:t xml:space="preserve">  </m:t>
+                <m:t xml:space="preserve">cod_conductor,cod_terminal, cedula_conductor  </m:t>
               </m:r>
             </m:sub>
           </m:sSub>
@@ -664,11 +433,6 @@
     <w:p/>
     <w:p>
       <w:pPr>
-        <w:pStyle w:val="Prrafodelista"/>
-        <w:numPr>
-          <w:ilvl w:val="0"/>
-          <w:numId w:val="5"/>
-        </w:numPr>
         <w:rPr>
           <w:rFonts w:ascii="Calibri Light" w:hAnsi="Calibri Light" w:cs="Calibri Light"/>
           <w:sz w:val="24"/>
@@ -686,7 +450,6 @@
     </w:p>
     <w:p>
       <w:pPr>
-        <w:ind w:firstLine="503"/>
         <w:rPr>
           <w:rFonts w:ascii="Calibri Light" w:hAnsi="Calibri Light" w:cs="Calibri Light"/>
           <w:sz w:val="24"/>
@@ -696,7 +459,6 @@
     </w:p>
     <w:p>
       <w:pPr>
-        <w:pStyle w:val="Ttulo1"/>
         <w:rPr>
           <w:b/>
           <w:sz w:val="18"/>
@@ -803,29 +565,7 @@
                   <w:sz w:val="18"/>
                   <w:szCs w:val="18"/>
                 </w:rPr>
-                <m:t>c</m:t>
-              </m:r>
-              <m:r>
-                <m:rPr>
-                  <m:sty m:val="bi"/>
-                </m:rPr>
-                <w:rPr>
-                  <w:rFonts w:ascii="Cambria Math" w:hAnsi="Cambria Math"/>
-                  <w:sz w:val="18"/>
-                  <w:szCs w:val="18"/>
-                </w:rPr>
-                <m:t>od</m:t>
-              </m:r>
-              <m:r>
-                <m:rPr>
-                  <m:sty m:val="bi"/>
-                </m:rPr>
-                <w:rPr>
-                  <w:rFonts w:ascii="Cambria Math" w:hAnsi="Cambria Math"/>
-                  <w:sz w:val="18"/>
-                  <w:szCs w:val="18"/>
-                </w:rPr>
-                <m:t>_terminal  ="i"</m:t>
+                <m:t>cod_terminal  ="i"</m:t>
               </m:r>
             </m:sub>
           </m:sSub>
@@ -838,37 +578,13 @@
               <w:sz w:val="18"/>
               <w:szCs w:val="18"/>
             </w:rPr>
-            <m:t>(</m:t>
-          </m:r>
-          <m:r>
-            <m:rPr>
-              <m:sty m:val="bi"/>
-            </m:rPr>
-            <w:rPr>
-              <w:rFonts w:ascii="Cambria Math" w:hAnsi="Cambria Math"/>
-              <w:sz w:val="18"/>
-              <w:szCs w:val="18"/>
-            </w:rPr>
-            <m:t>Ruta</m:t>
-          </m:r>
-          <m:r>
-            <m:rPr>
-              <m:sty m:val="bi"/>
-            </m:rPr>
-            <w:rPr>
-              <w:rFonts w:ascii="Cambria Math" w:hAnsi="Cambria Math"/>
-              <w:sz w:val="18"/>
-              <w:szCs w:val="18"/>
-            </w:rPr>
-            <m:t xml:space="preserve">) </m:t>
+            <m:t xml:space="preserve">(Ruta) </m:t>
           </m:r>
         </m:oMath>
       </m:oMathPara>
     </w:p>
     <w:p>
       <w:pPr>
-        <w:pStyle w:val="Ttulo1"/>
-        <w:ind w:left="503"/>
         <w:rPr>
           <w:rFonts w:ascii="Cambria Math" w:hAnsi="Cambria Math"/>
           <w:b/>
@@ -905,58 +621,14 @@
               <w:sz w:val="18"/>
               <w:szCs w:val="18"/>
             </w:rPr>
-            <m:t>i={</m:t>
-          </m:r>
-          <m:r>
-            <m:rPr>
-              <m:sty m:val="bi"/>
-            </m:rPr>
-            <w:rPr>
-              <w:rFonts w:ascii="Cambria Math" w:hAnsi="Cambria Math"/>
-              <w:sz w:val="18"/>
-              <w:szCs w:val="18"/>
-            </w:rPr>
-            <m:t>1</m:t>
-          </m:r>
-          <m:r>
-            <m:rPr>
-              <m:sty m:val="bi"/>
-            </m:rPr>
-            <w:rPr>
-              <w:rFonts w:ascii="Cambria Math" w:hAnsi="Cambria Math"/>
-              <w:sz w:val="18"/>
-              <w:szCs w:val="18"/>
-            </w:rPr>
-            <m:t xml:space="preserve">, </m:t>
-          </m:r>
-          <m:r>
-            <m:rPr>
-              <m:sty m:val="bi"/>
-            </m:rPr>
-            <w:rPr>
-              <w:rFonts w:ascii="Cambria Math" w:hAnsi="Cambria Math"/>
-              <w:sz w:val="18"/>
-              <w:szCs w:val="18"/>
-            </w:rPr>
-            <m:t>2</m:t>
-          </m:r>
-          <m:r>
-            <m:rPr>
-              <m:sty m:val="bi"/>
-            </m:rPr>
-            <w:rPr>
-              <w:rFonts w:ascii="Cambria Math" w:hAnsi="Cambria Math"/>
-              <w:sz w:val="18"/>
-              <w:szCs w:val="18"/>
-            </w:rPr>
-            <m:t>}</m:t>
+            <w:lastRenderedPageBreak/>
+            <m:t>i={1, 2}</m:t>
           </m:r>
         </m:oMath>
       </m:oMathPara>
     </w:p>
     <w:p>
       <w:pPr>
-        <w:ind w:firstLine="503"/>
         <w:rPr>
           <w:rFonts w:ascii="Calibri Light" w:hAnsi="Calibri Light" w:cs="Calibri Light"/>
           <w:sz w:val="24"/>
@@ -974,7 +646,6 @@
     </w:p>
     <w:p>
       <w:pPr>
-        <w:pStyle w:val="Ttulo1"/>
         <w:rPr>
           <w:b/>
           <w:sz w:val="18"/>
@@ -1094,37 +765,13 @@
               <w:sz w:val="18"/>
               <w:szCs w:val="18"/>
             </w:rPr>
-            <m:t>(</m:t>
-          </m:r>
-          <m:r>
-            <m:rPr>
-              <m:sty m:val="bi"/>
-            </m:rPr>
-            <w:rPr>
-              <w:rFonts w:ascii="Cambria Math" w:hAnsi="Cambria Math"/>
-              <w:sz w:val="18"/>
-              <w:szCs w:val="18"/>
-            </w:rPr>
-            <m:t>Conductor</m:t>
-          </m:r>
-          <m:r>
-            <m:rPr>
-              <m:sty m:val="bi"/>
-            </m:rPr>
-            <w:rPr>
-              <w:rFonts w:ascii="Cambria Math" w:hAnsi="Cambria Math"/>
-              <w:sz w:val="18"/>
-              <w:szCs w:val="18"/>
-            </w:rPr>
-            <m:t xml:space="preserve">) </m:t>
+            <m:t xml:space="preserve">(Conductor) </m:t>
           </m:r>
         </m:oMath>
       </m:oMathPara>
     </w:p>
     <w:p>
       <w:pPr>
-        <w:pStyle w:val="Ttulo1"/>
-        <w:ind w:left="503"/>
         <w:rPr>
           <w:sz w:val="24"/>
           <w:szCs w:val="24"/>
@@ -1165,7 +812,6 @@
     </w:p>
     <w:p>
       <w:pPr>
-        <w:ind w:firstLine="503"/>
         <w:rPr>
           <w:rFonts w:ascii="Calibri Light" w:hAnsi="Calibri Light" w:cs="Calibri Light"/>
           <w:sz w:val="24"/>
@@ -1183,7 +829,6 @@
     </w:p>
     <w:p>
       <w:pPr>
-        <w:pStyle w:val="Ttulo1"/>
         <w:rPr>
           <w:b/>
           <w:sz w:val="18"/>
@@ -1292,37 +937,13 @@
               <w:sz w:val="18"/>
               <w:szCs w:val="18"/>
             </w:rPr>
-            <m:t>(</m:t>
-          </m:r>
-          <m:r>
-            <m:rPr>
-              <m:sty m:val="bi"/>
-            </m:rPr>
-            <w:rPr>
-              <w:rFonts w:ascii="Cambria Math" w:hAnsi="Cambria Math"/>
-              <w:sz w:val="18"/>
-              <w:szCs w:val="18"/>
-            </w:rPr>
-            <m:t>Bus</m:t>
-          </m:r>
-          <m:r>
-            <m:rPr>
-              <m:sty m:val="bi"/>
-            </m:rPr>
-            <w:rPr>
-              <w:rFonts w:ascii="Cambria Math" w:hAnsi="Cambria Math"/>
-              <w:sz w:val="18"/>
-              <w:szCs w:val="18"/>
-            </w:rPr>
-            <m:t xml:space="preserve">) </m:t>
+            <m:t xml:space="preserve">(Bus) </m:t>
           </m:r>
         </m:oMath>
       </m:oMathPara>
     </w:p>
     <w:p>
       <w:pPr>
-        <w:pStyle w:val="Ttulo1"/>
-        <w:ind w:left="503"/>
         <w:rPr>
           <w:sz w:val="24"/>
           <w:szCs w:val="24"/>
@@ -1363,11 +984,6 @@
     </w:p>
     <w:p>
       <w:pPr>
-        <w:pStyle w:val="Ttulo1"/>
-        <w:numPr>
-          <w:ilvl w:val="0"/>
-          <w:numId w:val="6"/>
-        </w:numPr>
         <w:rPr>
           <w:sz w:val="24"/>
           <w:szCs w:val="24"/>
@@ -1383,11 +999,6 @@
     </w:p>
     <w:p>
       <w:pPr>
-        <w:pStyle w:val="Ttulo1"/>
-        <w:numPr>
-          <w:ilvl w:val="1"/>
-          <w:numId w:val="6"/>
-        </w:numPr>
         <w:rPr>
           <w:sz w:val="24"/>
           <w:szCs w:val="24"/>
@@ -1547,11 +1158,6 @@
     </w:p>
     <w:p>
       <w:pPr>
-        <w:pStyle w:val="Ttulo1"/>
-        <w:numPr>
-          <w:ilvl w:val="1"/>
-          <w:numId w:val="7"/>
-        </w:numPr>
         <w:rPr>
           <w:sz w:val="24"/>
           <w:szCs w:val="24"/>
@@ -1656,19 +1262,7 @@
               <w:szCs w:val="18"/>
               <w:lang w:val="es-MX"/>
             </w:rPr>
-            <m:t xml:space="preserve"> = </m:t>
-          </m:r>
-          <m:r>
-            <m:rPr>
-              <m:sty m:val="bi"/>
-            </m:rPr>
-            <w:rPr>
-              <w:rFonts w:ascii="Cambria Math" w:hAnsi="Cambria Math"/>
-              <w:sz w:val="18"/>
-              <w:szCs w:val="18"/>
-              <w:lang w:val="es-MX"/>
-            </w:rPr>
-            <m:t>Boleto</m:t>
+            <m:t xml:space="preserve"> = Boleto</m:t>
           </m:r>
           <m:r>
             <m:rPr>
@@ -1729,27 +1323,9 @@
       </m:oMathPara>
     </w:p>
     <w:p>
-      <w:pPr>
-        <w:pStyle w:val="Ttulo1"/>
-        <w:numPr>
-          <w:ilvl w:val="0"/>
-          <w:numId w:val="5"/>
-        </w:numPr>
-        <w:tabs>
-          <w:tab w:val="num" w:pos="360"/>
-        </w:tabs>
-        <w:ind w:left="360"/>
-      </w:pPr>
       <w:r>
-        <w:lastRenderedPageBreak/>
         <w:t>Esquema de ubicación/asignación</w:t>
       </w:r>
-    </w:p>
-    <w:p>
-      <w:pPr>
-        <w:pStyle w:val="Ttulo1"/>
-        <w:ind w:left="863"/>
-      </w:pPr>
     </w:p>
     <w:tbl>
       <w:tblPr>
@@ -1772,11 +1348,7 @@
           <w:tcPr>
             <w:tcW w:w="2109" w:type="dxa"/>
           </w:tcPr>
-          <w:p>
-            <w:pPr>
-              <w:pStyle w:val="Ttulo1"/>
-            </w:pPr>
-          </w:p>
+          <w:p/>
         </w:tc>
         <w:tc>
           <w:tcPr>
@@ -1784,8 +1356,6 @@
           </w:tcPr>
           <w:p>
             <w:pPr>
-              <w:pStyle w:val="Ttulo1"/>
-              <w:jc w:val="center"/>
               <w:rPr>
                 <w:b/>
                 <w:bCs/>
@@ -1806,8 +1376,6 @@
           </w:tcPr>
           <w:p>
             <w:pPr>
-              <w:pStyle w:val="Ttulo1"/>
-              <w:jc w:val="center"/>
               <w:rPr>
                 <w:b/>
                 <w:bCs/>
@@ -1831,15 +1399,9 @@
           <w:tcPr>
             <w:tcW w:w="2109" w:type="dxa"/>
           </w:tcPr>
+          <w:p/>
           <w:p>
             <w:pPr>
-              <w:pStyle w:val="Ttulo1"/>
-            </w:pPr>
-          </w:p>
-          <w:p>
-            <w:pPr>
-              <w:pStyle w:val="Ttulo1"/>
-              <w:jc w:val="center"/>
               <w:rPr>
                 <w:b/>
                 <w:bCs/>
@@ -1853,41 +1415,21 @@
               <w:t>TERMINAL</w:t>
             </w:r>
           </w:p>
-          <w:p>
-            <w:pPr>
-              <w:pStyle w:val="Ttulo1"/>
-              <w:jc w:val="center"/>
-            </w:pPr>
-          </w:p>
+          <w:p/>
         </w:tc>
         <w:tc>
           <w:tcPr>
             <w:tcW w:w="3225" w:type="dxa"/>
           </w:tcPr>
+          <w:p/>
           <w:p>
             <w:pPr>
-              <w:pStyle w:val="Ttulo1"/>
-              <w:jc w:val="center"/>
-              <w:rPr>
-                <w:sz w:val="22"/>
-                <w:szCs w:val="22"/>
-              </w:rPr>
-            </w:pPr>
-          </w:p>
-          <w:p>
-            <w:pPr>
-              <w:pStyle w:val="Ttulo1"/>
-              <w:jc w:val="center"/>
               <w:rPr>
                 <w:sz w:val="24"/>
                 <w:szCs w:val="24"/>
               </w:rPr>
             </w:pPr>
             <w:r>
-              <w:rPr>
-                <w:sz w:val="22"/>
-                <w:szCs w:val="22"/>
-              </w:rPr>
               <w:t>Terminal</w:t>
             </w:r>
           </w:p>
@@ -1896,30 +1438,15 @@
           <w:tcPr>
             <w:tcW w:w="3171" w:type="dxa"/>
           </w:tcPr>
+          <w:p/>
           <w:p>
             <w:pPr>
-              <w:pStyle w:val="Ttulo1"/>
-              <w:jc w:val="center"/>
-              <w:rPr>
-                <w:sz w:val="22"/>
-                <w:szCs w:val="22"/>
-              </w:rPr>
-            </w:pPr>
-          </w:p>
-          <w:p>
-            <w:pPr>
-              <w:pStyle w:val="Ttulo1"/>
-              <w:jc w:val="center"/>
               <w:rPr>
                 <w:sz w:val="24"/>
                 <w:szCs w:val="24"/>
               </w:rPr>
             </w:pPr>
             <w:r>
-              <w:rPr>
-                <w:sz w:val="22"/>
-                <w:szCs w:val="22"/>
-              </w:rPr>
               <w:t>Terminal</w:t>
             </w:r>
           </w:p>
@@ -1933,16 +1460,9 @@
           <w:tcPr>
             <w:tcW w:w="2109" w:type="dxa"/>
           </w:tcPr>
+          <w:p/>
           <w:p>
             <w:pPr>
-              <w:pStyle w:val="Ttulo1"/>
-              <w:jc w:val="center"/>
-            </w:pPr>
-          </w:p>
-          <w:p>
-            <w:pPr>
-              <w:pStyle w:val="Ttulo1"/>
-              <w:jc w:val="center"/>
               <w:rPr>
                 <w:b/>
                 <w:bCs/>
@@ -1956,48 +1476,26 @@
               <w:t>RUTA</w:t>
             </w:r>
           </w:p>
-          <w:p>
-            <w:pPr>
-              <w:pStyle w:val="Ttulo1"/>
-              <w:jc w:val="center"/>
-            </w:pPr>
-          </w:p>
+          <w:p/>
         </w:tc>
         <w:tc>
           <w:tcPr>
             <w:tcW w:w="3225" w:type="dxa"/>
           </w:tcPr>
+          <w:p/>
           <w:p>
             <w:pPr>
-              <w:pStyle w:val="Ttulo1"/>
-              <w:jc w:val="center"/>
-              <w:rPr>
-                <w:sz w:val="22"/>
-                <w:szCs w:val="22"/>
-              </w:rPr>
-            </w:pPr>
-          </w:p>
-          <w:p>
-            <w:pPr>
-              <w:pStyle w:val="Ttulo1"/>
-              <w:jc w:val="center"/>
               <w:rPr>
                 <w:sz w:val="24"/>
                 <w:szCs w:val="24"/>
               </w:rPr>
             </w:pPr>
             <w:r>
-              <w:rPr>
-                <w:sz w:val="22"/>
-                <w:szCs w:val="22"/>
-              </w:rPr>
               <w:t>Ruta_1</w:t>
             </w:r>
           </w:p>
           <w:p>
             <w:pPr>
-              <w:pStyle w:val="Ttulo1"/>
-              <w:jc w:val="center"/>
               <w:rPr>
                 <w:sz w:val="24"/>
                 <w:szCs w:val="24"/>
@@ -2009,30 +1507,15 @@
           <w:tcPr>
             <w:tcW w:w="3171" w:type="dxa"/>
           </w:tcPr>
+          <w:p/>
           <w:p>
             <w:pPr>
-              <w:pStyle w:val="Ttulo1"/>
-              <w:jc w:val="center"/>
-              <w:rPr>
-                <w:sz w:val="22"/>
-                <w:szCs w:val="22"/>
-              </w:rPr>
-            </w:pPr>
-          </w:p>
-          <w:p>
-            <w:pPr>
-              <w:pStyle w:val="Ttulo1"/>
-              <w:jc w:val="center"/>
               <w:rPr>
                 <w:sz w:val="24"/>
                 <w:szCs w:val="24"/>
               </w:rPr>
             </w:pPr>
             <w:r>
-              <w:rPr>
-                <w:sz w:val="22"/>
-                <w:szCs w:val="22"/>
-              </w:rPr>
               <w:t>Ruta_2</w:t>
             </w:r>
           </w:p>
@@ -2046,16 +1529,9 @@
           <w:tcPr>
             <w:tcW w:w="2109" w:type="dxa"/>
           </w:tcPr>
+          <w:p/>
           <w:p>
             <w:pPr>
-              <w:pStyle w:val="Ttulo1"/>
-              <w:jc w:val="center"/>
-            </w:pPr>
-          </w:p>
-          <w:p>
-            <w:pPr>
-              <w:pStyle w:val="Ttulo1"/>
-              <w:jc w:val="center"/>
               <w:rPr>
                 <w:b/>
                 <w:bCs/>
@@ -2069,73 +1545,27 @@
               <w:t>CONDUCTOR</w:t>
             </w:r>
           </w:p>
-          <w:p>
-            <w:pPr>
-              <w:pStyle w:val="Ttulo1"/>
-              <w:jc w:val="center"/>
-            </w:pPr>
-          </w:p>
+          <w:p/>
         </w:tc>
         <w:tc>
           <w:tcPr>
             <w:tcW w:w="3225" w:type="dxa"/>
           </w:tcPr>
+          <w:p/>
           <w:p>
-            <w:pPr>
-              <w:pStyle w:val="Ttulo1"/>
-              <w:jc w:val="center"/>
-              <w:rPr>
-                <w:sz w:val="22"/>
-                <w:szCs w:val="22"/>
-              </w:rPr>
-            </w:pPr>
-          </w:p>
-          <w:p>
-            <w:pPr>
-              <w:pStyle w:val="Ttulo1"/>
-              <w:jc w:val="center"/>
-              <w:rPr>
-                <w:sz w:val="22"/>
-                <w:szCs w:val="22"/>
-              </w:rPr>
-            </w:pPr>
             <w:r>
-              <w:rPr>
-                <w:sz w:val="22"/>
-                <w:szCs w:val="22"/>
-              </w:rPr>
               <w:t>ConductorTerminal</w:t>
             </w:r>
             <w:r>
-              <w:rPr>
-                <w:sz w:val="22"/>
-                <w:szCs w:val="22"/>
-              </w:rPr>
               <w:t>_</w:t>
             </w:r>
             <w:r>
-              <w:rPr>
-                <w:sz w:val="22"/>
-                <w:szCs w:val="22"/>
-              </w:rPr>
               <w:t>1</w:t>
             </w:r>
           </w:p>
           <w:p>
-            <w:pPr>
-              <w:pStyle w:val="Ttulo1"/>
-              <w:jc w:val="center"/>
-              <w:rPr>
-                <w:sz w:val="22"/>
-                <w:szCs w:val="22"/>
-              </w:rPr>
-            </w:pPr>
             <w:proofErr w:type="spellStart"/>
             <w:r>
-              <w:rPr>
-                <w:sz w:val="22"/>
-                <w:szCs w:val="22"/>
-              </w:rPr>
               <w:t>ConductorDatos</w:t>
             </w:r>
             <w:proofErr w:type="spellEnd"/>
@@ -2145,53 +1575,19 @@
           <w:tcPr>
             <w:tcW w:w="3171" w:type="dxa"/>
           </w:tcPr>
+          <w:p/>
           <w:p>
-            <w:pPr>
-              <w:pStyle w:val="Ttulo1"/>
-              <w:jc w:val="center"/>
-              <w:rPr>
-                <w:sz w:val="22"/>
-                <w:szCs w:val="22"/>
-              </w:rPr>
-            </w:pPr>
-          </w:p>
-          <w:p>
-            <w:pPr>
-              <w:pStyle w:val="Ttulo1"/>
-              <w:jc w:val="center"/>
-              <w:rPr>
-                <w:sz w:val="22"/>
-                <w:szCs w:val="22"/>
-              </w:rPr>
-            </w:pPr>
             <w:r>
-              <w:rPr>
-                <w:sz w:val="22"/>
-                <w:szCs w:val="22"/>
-              </w:rPr>
               <w:t>ConductorTerminal</w:t>
             </w:r>
             <w:r>
-              <w:rPr>
-                <w:sz w:val="22"/>
-                <w:szCs w:val="22"/>
-              </w:rPr>
               <w:t>_</w:t>
             </w:r>
             <w:r>
-              <w:rPr>
-                <w:sz w:val="22"/>
-                <w:szCs w:val="22"/>
-              </w:rPr>
               <w:t>2</w:t>
             </w:r>
           </w:p>
-          <w:p>
-            <w:pPr>
-              <w:pStyle w:val="Ttulo1"/>
-              <w:jc w:val="center"/>
-            </w:pPr>
-          </w:p>
+          <w:p/>
         </w:tc>
       </w:tr>
       <w:tr>
@@ -2202,16 +1598,9 @@
           <w:tcPr>
             <w:tcW w:w="2109" w:type="dxa"/>
           </w:tcPr>
+          <w:p/>
           <w:p>
             <w:pPr>
-              <w:pStyle w:val="Ttulo1"/>
-              <w:jc w:val="center"/>
-            </w:pPr>
-          </w:p>
-          <w:p>
-            <w:pPr>
-              <w:pStyle w:val="Ttulo1"/>
-              <w:jc w:val="center"/>
               <w:rPr>
                 <w:b/>
                 <w:bCs/>
@@ -2225,37 +1614,15 @@
               <w:t>BUS</w:t>
             </w:r>
           </w:p>
-          <w:p>
-            <w:pPr>
-              <w:pStyle w:val="Ttulo1"/>
-              <w:jc w:val="center"/>
-            </w:pPr>
-          </w:p>
+          <w:p/>
         </w:tc>
         <w:tc>
           <w:tcPr>
             <w:tcW w:w="3225" w:type="dxa"/>
           </w:tcPr>
+          <w:p/>
           <w:p>
-            <w:pPr>
-              <w:pStyle w:val="Ttulo1"/>
-              <w:jc w:val="center"/>
-              <w:rPr>
-                <w:sz w:val="22"/>
-                <w:szCs w:val="22"/>
-              </w:rPr>
-            </w:pPr>
-          </w:p>
-          <w:p>
-            <w:pPr>
-              <w:pStyle w:val="Ttulo1"/>
-              <w:jc w:val="center"/>
-            </w:pPr>
             <w:r>
-              <w:rPr>
-                <w:sz w:val="22"/>
-                <w:szCs w:val="22"/>
-              </w:rPr>
               <w:t>Bus_1</w:t>
             </w:r>
           </w:p>
@@ -2264,26 +1631,9 @@
           <w:tcPr>
             <w:tcW w:w="3171" w:type="dxa"/>
           </w:tcPr>
+          <w:p/>
           <w:p>
-            <w:pPr>
-              <w:pStyle w:val="Ttulo1"/>
-              <w:jc w:val="center"/>
-              <w:rPr>
-                <w:sz w:val="22"/>
-                <w:szCs w:val="22"/>
-              </w:rPr>
-            </w:pPr>
-          </w:p>
-          <w:p>
-            <w:pPr>
-              <w:pStyle w:val="Ttulo1"/>
-              <w:jc w:val="center"/>
-            </w:pPr>
             <w:r>
-              <w:rPr>
-                <w:sz w:val="22"/>
-                <w:szCs w:val="22"/>
-              </w:rPr>
               <w:t>Bus_2</w:t>
             </w:r>
           </w:p>
@@ -2297,16 +1647,9 @@
           <w:tcPr>
             <w:tcW w:w="2109" w:type="dxa"/>
           </w:tcPr>
+          <w:p/>
           <w:p>
             <w:pPr>
-              <w:pStyle w:val="Ttulo1"/>
-              <w:jc w:val="center"/>
-            </w:pPr>
-          </w:p>
-          <w:p>
-            <w:pPr>
-              <w:pStyle w:val="Ttulo1"/>
-              <w:jc w:val="center"/>
               <w:rPr>
                 <w:b/>
                 <w:bCs/>
@@ -2327,44 +1670,18 @@
               <w:t>IAJE</w:t>
             </w:r>
           </w:p>
-          <w:p>
-            <w:pPr>
-              <w:pStyle w:val="Ttulo1"/>
-              <w:jc w:val="center"/>
-            </w:pPr>
-          </w:p>
+          <w:p/>
         </w:tc>
         <w:tc>
           <w:tcPr>
             <w:tcW w:w="3225" w:type="dxa"/>
           </w:tcPr>
+          <w:p/>
           <w:p>
-            <w:pPr>
-              <w:pStyle w:val="Ttulo1"/>
-              <w:jc w:val="center"/>
-              <w:rPr>
-                <w:sz w:val="22"/>
-                <w:szCs w:val="22"/>
-              </w:rPr>
-            </w:pPr>
-          </w:p>
-          <w:p>
-            <w:pPr>
-              <w:pStyle w:val="Ttulo1"/>
-              <w:jc w:val="center"/>
-            </w:pPr>
             <w:r>
-              <w:rPr>
-                <w:sz w:val="22"/>
-                <w:szCs w:val="22"/>
-              </w:rPr>
               <w:t>V</w:t>
             </w:r>
             <w:r>
-              <w:rPr>
-                <w:sz w:val="22"/>
-                <w:szCs w:val="22"/>
-              </w:rPr>
               <w:t>iaje_1</w:t>
             </w:r>
           </w:p>
@@ -2373,33 +1690,12 @@
           <w:tcPr>
             <w:tcW w:w="3171" w:type="dxa"/>
           </w:tcPr>
+          <w:p/>
           <w:p>
-            <w:pPr>
-              <w:pStyle w:val="Ttulo1"/>
-              <w:jc w:val="center"/>
-              <w:rPr>
-                <w:sz w:val="22"/>
-                <w:szCs w:val="22"/>
-              </w:rPr>
-            </w:pPr>
-          </w:p>
-          <w:p>
-            <w:pPr>
-              <w:pStyle w:val="Ttulo1"/>
-              <w:jc w:val="center"/>
-            </w:pPr>
             <w:r>
-              <w:rPr>
-                <w:sz w:val="22"/>
-                <w:szCs w:val="22"/>
-              </w:rPr>
               <w:t>V</w:t>
             </w:r>
             <w:r>
-              <w:rPr>
-                <w:sz w:val="22"/>
-                <w:szCs w:val="22"/>
-              </w:rPr>
               <w:t>iaje_2</w:t>
             </w:r>
           </w:p>
@@ -2415,8 +1711,6 @@
           </w:tcPr>
           <w:p>
             <w:pPr>
-              <w:pStyle w:val="Ttulo1"/>
-              <w:jc w:val="center"/>
               <w:rPr>
                 <w:b/>
                 <w:bCs/>
@@ -2425,8 +1719,6 @@
           </w:p>
           <w:p>
             <w:pPr>
-              <w:pStyle w:val="Ttulo1"/>
-              <w:jc w:val="center"/>
               <w:rPr>
                 <w:b/>
                 <w:bCs/>
@@ -2440,33 +1732,16 @@
               <w:t>BOLETO</w:t>
             </w:r>
           </w:p>
-          <w:p>
-            <w:pPr>
-              <w:pStyle w:val="Ttulo1"/>
-              <w:jc w:val="center"/>
-            </w:pPr>
-          </w:p>
+          <w:p/>
         </w:tc>
         <w:tc>
           <w:tcPr>
             <w:tcW w:w="3225" w:type="dxa"/>
           </w:tcPr>
-          <w:p>
-            <w:pPr>
-              <w:pStyle w:val="Ttulo1"/>
-              <w:jc w:val="center"/>
-              <w:rPr>
-                <w:sz w:val="22"/>
-                <w:szCs w:val="22"/>
-              </w:rPr>
-            </w:pPr>
-          </w:p>
+          <w:p/>
           <w:p/>
           <w:p/>
           <w:p>
-            <w:pPr>
-              <w:jc w:val="center"/>
-            </w:pPr>
             <w:r>
               <w:t>Boleto_1</w:t>
             </w:r>
@@ -2476,30 +1751,10 @@
           <w:tcPr>
             <w:tcW w:w="3171" w:type="dxa"/>
           </w:tcPr>
+          <w:p/>
+          <w:p/>
+          <w:p/>
           <w:p>
-            <w:pPr>
-              <w:pStyle w:val="Ttulo1"/>
-              <w:jc w:val="center"/>
-              <w:rPr>
-                <w:sz w:val="22"/>
-                <w:szCs w:val="22"/>
-              </w:rPr>
-            </w:pPr>
-          </w:p>
-          <w:p>
-            <w:pPr>
-              <w:jc w:val="center"/>
-            </w:pPr>
-          </w:p>
-          <w:p>
-            <w:pPr>
-              <w:jc w:val="center"/>
-            </w:pPr>
-          </w:p>
-          <w:p>
-            <w:pPr>
-              <w:jc w:val="center"/>
-            </w:pPr>
             <w:r>
               <w:t>Boleto_2</w:t>
             </w:r>
@@ -2516,8 +1771,6 @@
           </w:tcPr>
           <w:p>
             <w:pPr>
-              <w:pStyle w:val="Ttulo1"/>
-              <w:jc w:val="center"/>
               <w:rPr>
                 <w:b/>
                 <w:bCs/>
@@ -2526,8 +1779,6 @@
           </w:p>
           <w:p>
             <w:pPr>
-              <w:pStyle w:val="Ttulo1"/>
-              <w:jc w:val="center"/>
               <w:rPr>
                 <w:b/>
                 <w:bCs/>
@@ -2541,95 +1792,32 @@
               <w:t>PASAJERO</w:t>
             </w:r>
           </w:p>
-          <w:p>
-            <w:pPr>
-              <w:jc w:val="center"/>
-            </w:pPr>
-          </w:p>
-          <w:p>
-            <w:pPr>
-              <w:jc w:val="center"/>
-            </w:pPr>
-          </w:p>
+          <w:p/>
         </w:tc>
         <w:tc>
           <w:tcPr>
             <w:tcW w:w="3225" w:type="dxa"/>
           </w:tcPr>
+          <w:p/>
           <w:p>
-            <w:pPr>
-              <w:pStyle w:val="Ttulo1"/>
-              <w:jc w:val="center"/>
-              <w:rPr>
-                <w:sz w:val="22"/>
-                <w:szCs w:val="22"/>
-              </w:rPr>
-            </w:pPr>
-          </w:p>
-          <w:p>
-            <w:pPr>
-              <w:pStyle w:val="Ttulo1"/>
-              <w:jc w:val="center"/>
-              <w:rPr>
-                <w:sz w:val="22"/>
-                <w:szCs w:val="22"/>
-              </w:rPr>
-            </w:pPr>
             <w:proofErr w:type="spellStart"/>
             <w:r>
-              <w:rPr>
-                <w:sz w:val="22"/>
-                <w:szCs w:val="22"/>
-              </w:rPr>
               <w:t>Pasajero</w:t>
             </w:r>
             <w:proofErr w:type="spellEnd"/>
           </w:p>
-          <w:p>
-            <w:pPr>
-              <w:jc w:val="center"/>
-            </w:pPr>
-          </w:p>
-          <w:p>
-            <w:pPr>
-              <w:jc w:val="center"/>
-            </w:pPr>
-          </w:p>
-          <w:p>
-            <w:pPr>
-              <w:jc w:val="center"/>
-            </w:pPr>
-          </w:p>
+          <w:p/>
+          <w:p/>
+          <w:p/>
         </w:tc>
         <w:tc>
           <w:tcPr>
             <w:tcW w:w="3171" w:type="dxa"/>
           </w:tcPr>
+          <w:p/>
           <w:p>
-            <w:pPr>
-              <w:pStyle w:val="Ttulo1"/>
-              <w:jc w:val="center"/>
-              <w:rPr>
-                <w:sz w:val="22"/>
-                <w:szCs w:val="22"/>
-              </w:rPr>
-            </w:pPr>
-          </w:p>
-          <w:p>
-            <w:pPr>
-              <w:pStyle w:val="Ttulo1"/>
-              <w:jc w:val="center"/>
-              <w:rPr>
-                <w:sz w:val="22"/>
-                <w:szCs w:val="22"/>
-              </w:rPr>
-            </w:pPr>
             <w:proofErr w:type="spellStart"/>
             <w:r>
-              <w:rPr>
-                <w:sz w:val="22"/>
-                <w:szCs w:val="22"/>
-              </w:rPr>
               <w:t>Pasajero</w:t>
             </w:r>
             <w:proofErr w:type="spellEnd"/>
@@ -2640,20 +1828,57 @@
     <w:p/>
     <w:p>
       <w:pPr>
-        <w:rPr>
-          <w:rFonts w:eastAsiaTheme="minorEastAsia"/>
-        </w:rPr>
+        <w:sectPr>
+          <w:pgSz w:w="11906" w:h="16838"/>
+          <w:pgMar w:top="1417" w:right="1701" w:bottom="1417" w:left="1701" w:header="708" w:footer="708" w:gutter="0"/>
+          <w:cols w:space="708"/>
+          <w:docGrid w:linePitch="360"/>
+        </w:sectPr>
       </w:pPr>
     </w:p>
+    <w:p/>
     <w:p>
       <w:r>
-        <w:t> </w:t>
+        <w:drawing>
+          <wp:inline distT="0" distB="0" distL="0" distR="0" wp14:anchorId="4E45F9B1" wp14:editId="356BD511">
+            <wp:extent cx="8892540" cy="5027295"/>
+            <wp:effectExtent l="0" t="0" r="3810" b="1905"/>
+            <wp:docPr id="1628711057" name="Imagen 1"/>
+            <wp:cNvGraphicFramePr>
+              <a:graphicFrameLocks xmlns:a="http://schemas.openxmlformats.org/drawingml/2006/main" noChangeAspect="1"/>
+            </wp:cNvGraphicFramePr>
+            <a:graphic xmlns:a="http://schemas.openxmlformats.org/drawingml/2006/main">
+              <a:graphicData uri="http://schemas.openxmlformats.org/drawingml/2006/picture">
+                <pic:pic xmlns:pic="http://schemas.openxmlformats.org/drawingml/2006/picture">
+                  <pic:nvPicPr>
+                    <pic:cNvPr id="1628711057" name=""/>
+                    <pic:cNvPicPr/>
+                  </pic:nvPicPr>
+                  <pic:blipFill>
+                    <a:blip r:embed="rId5"/>
+                    <a:stretch>
+                      <a:fillRect/>
+                    </a:stretch>
+                  </pic:blipFill>
+                  <pic:spPr>
+                    <a:xfrm>
+                      <a:off x="0" y="0"/>
+                      <a:ext cx="8892540" cy="5027295"/>
+                    </a:xfrm>
+                    <a:prstGeom prst="rect">
+                      <a:avLst/>
+                    </a:prstGeom>
+                  </pic:spPr>
+                </pic:pic>
+              </a:graphicData>
+            </a:graphic>
+          </wp:inline>
+        </w:drawing>
       </w:r>
     </w:p>
-    <w:p/>
     <w:sectPr>
-      <w:pgSz w:w="11906" w:h="16838"/>
-      <w:pgMar w:top="1417" w:right="1701" w:bottom="1417" w:left="1701" w:header="708" w:footer="708" w:gutter="0"/>
+      <w:pgSz w:w="16838" w:h="11906" w:orient="landscape"/>
+      <w:pgMar w:top="1701" w:right="1417" w:bottom="1701" w:left="1417" w:header="708" w:footer="708" w:gutter="0"/>
       <w:cols w:space="708"/>
       <w:docGrid w:linePitch="360"/>
     </w:sectPr>
@@ -4183,6 +3408,7 @@
   <w:style w:type="character" w:default="1" w:styleId="Fuentedeprrafopredeter">
     <w:name w:val="Default Paragraph Font"/>
     <w:uiPriority w:val="1"/>
+    <w:semiHidden/>
     <w:unhideWhenUsed/>
   </w:style>
   <w:style w:type="table" w:default="1" w:styleId="Tablanormal">

</xml_diff>